<commit_message>
Assignment 4 handout + starter code
</commit_message>
<xml_diff>
--- a/handouts-raw/Assignment4.docx
+++ b/handouts-raw/Assignment4.docx
@@ -1,6 +1,6 @@
 
 <file path=word/document.xml><?xml version="1.0" encoding="utf-8"?>
-<w:document xmlns:wpc="http://schemas.microsoft.com/office/word/2010/wordprocessingCanvas" xmlns:mo="http://schemas.microsoft.com/office/mac/office/2008/main" xmlns:mc="http://schemas.openxmlformats.org/markup-compatibility/2006" xmlns:mv="urn:schemas-microsoft-com:mac:vml" xmlns:o="urn:schemas-microsoft-com:office:office" xmlns:r="http://schemas.openxmlformats.org/officeDocument/2006/relationships" xmlns:m="http://schemas.openxmlformats.org/officeDocument/2006/math" xmlns:v="urn:schemas-microsoft-com:vml" xmlns:wp14="http://schemas.microsoft.com/office/word/2010/wordprocessingDrawing" xmlns:wp="http://schemas.openxmlformats.org/drawingml/2006/wordprocessingDrawing" xmlns:w10="urn:schemas-microsoft-com:office:word" xmlns:w="http://schemas.openxmlformats.org/wordprocessingml/2006/main" xmlns:w14="http://schemas.microsoft.com/office/word/2010/wordml" xmlns:w15="http://schemas.microsoft.com/office/word/2012/wordml" xmlns:wpg="http://schemas.microsoft.com/office/word/2010/wordprocessingGroup" xmlns:wpi="http://schemas.microsoft.com/office/word/2010/wordprocessingInk" xmlns:wne="http://schemas.microsoft.com/office/word/2006/wordml" xmlns:wps="http://schemas.microsoft.com/office/word/2010/wordprocessingShape" mc:Ignorable="w14 w15 wp14">
+<w:document xmlns:wpc="http://schemas.microsoft.com/office/word/2010/wordprocessingCanvas" xmlns:cx="http://schemas.microsoft.com/office/drawing/2014/chartex" xmlns:cx1="http://schemas.microsoft.com/office/drawing/2015/9/8/chartex" xmlns:cx2="http://schemas.microsoft.com/office/drawing/2015/10/21/chartex" xmlns:cx3="http://schemas.microsoft.com/office/drawing/2016/5/9/chartex" xmlns:cx4="http://schemas.microsoft.com/office/drawing/2016/5/10/chartex" xmlns:cx5="http://schemas.microsoft.com/office/drawing/2016/5/11/chartex" xmlns:cx6="http://schemas.microsoft.com/office/drawing/2016/5/12/chartex" xmlns:cx7="http://schemas.microsoft.com/office/drawing/2016/5/13/chartex" xmlns:cx8="http://schemas.microsoft.com/office/drawing/2016/5/14/chartex" xmlns:mc="http://schemas.openxmlformats.org/markup-compatibility/2006" xmlns:aink="http://schemas.microsoft.com/office/drawing/2016/ink" xmlns:am3d="http://schemas.microsoft.com/office/drawing/2017/model3d" xmlns:o="urn:schemas-microsoft-com:office:office" xmlns:r="http://schemas.openxmlformats.org/officeDocument/2006/relationships" xmlns:m="http://schemas.openxmlformats.org/officeDocument/2006/math" xmlns:v="urn:schemas-microsoft-com:vml" xmlns:wp14="http://schemas.microsoft.com/office/word/2010/wordprocessingDrawing" xmlns:wp="http://schemas.openxmlformats.org/drawingml/2006/wordprocessingDrawing" xmlns:w10="urn:schemas-microsoft-com:office:word" xmlns:w="http://schemas.openxmlformats.org/wordprocessingml/2006/main" xmlns:w14="http://schemas.microsoft.com/office/word/2010/wordml" xmlns:w15="http://schemas.microsoft.com/office/word/2012/wordml" xmlns:w16cid="http://schemas.microsoft.com/office/word/2016/wordml/cid" xmlns:w16se="http://schemas.microsoft.com/office/word/2015/wordml/symex" xmlns:wpg="http://schemas.microsoft.com/office/word/2010/wordprocessingGroup" xmlns:wpi="http://schemas.microsoft.com/office/word/2010/wordprocessingInk" xmlns:wne="http://schemas.microsoft.com/office/word/2006/wordml" xmlns:wps="http://schemas.microsoft.com/office/word/2010/wordprocessingShape" mc:Ignorable="w14 w15 w16se w16cid wp14">
   <w:body>
     <w:p>
       <w:pPr>
@@ -10,7 +10,7 @@
         </w:tabs>
       </w:pPr>
       <w:r>
-        <w:t>Nick Troccoli</w:t>
+        <w:t>Colin Kincaid</w:t>
       </w:r>
       <w:r>
         <w:tab/>
@@ -39,7 +39,10 @@
         <w:tab/>
       </w:r>
       <w:r>
-        <w:t xml:space="preserve">              July 20, 2017</w:t>
+        <w:t xml:space="preserve">              July 19</w:t>
+      </w:r>
+      <w:r>
+        <w:t>, 2017</w:t>
       </w:r>
     </w:p>
     <w:p>
@@ -64,13 +67,6 @@
           <w:szCs w:val="36"/>
         </w:rPr>
         <w:t>—</w:t>
-      </w:r>
-      <w:r>
-        <w:rPr>
-          <w:sz w:val="36"/>
-          <w:szCs w:val="36"/>
-        </w:rPr>
-        <w:t xml:space="preserve">Artistry and </w:t>
       </w:r>
       <w:r>
         <w:rPr>
@@ -103,35 +99,42 @@
           <w:sz w:val="36"/>
           <w:szCs w:val="36"/>
         </w:rPr>
-        <w:t>11AM PST</w:t>
+        <w:t>11AM PD</w:t>
       </w:r>
       <w:r>
         <w:rPr>
           <w:sz w:val="36"/>
           <w:szCs w:val="36"/>
         </w:rPr>
-        <w:t xml:space="preserve"> on </w:t>
+        <w:t>T</w:t>
       </w:r>
       <w:r>
         <w:rPr>
           <w:sz w:val="36"/>
           <w:szCs w:val="36"/>
         </w:rPr>
-        <w:t>Monday</w:t>
+        <w:t xml:space="preserve"> on </w:t>
       </w:r>
       <w:r>
         <w:rPr>
           <w:sz w:val="36"/>
           <w:szCs w:val="36"/>
         </w:rPr>
-        <w:t xml:space="preserve">, </w:t>
+        <w:t>Monday</w:t>
       </w:r>
       <w:r>
         <w:rPr>
           <w:sz w:val="36"/>
           <w:szCs w:val="36"/>
         </w:rPr>
-        <w:t>July 31st</w:t>
+        <w:t xml:space="preserve">, </w:t>
+      </w:r>
+      <w:r>
+        <w:rPr>
+          <w:sz w:val="36"/>
+          <w:szCs w:val="36"/>
+        </w:rPr>
+        <w:t>July 30th</w:t>
       </w:r>
     </w:p>
     <w:p>
@@ -224,7 +227,7 @@
           <w:sz w:val="16"/>
           <w:szCs w:val="16"/>
         </w:rPr>
-        <w:t xml:space="preserve">Marty </w:t>
+        <w:t xml:space="preserve">Marty Stepp, Mehran </w:t>
       </w:r>
       <w:proofErr w:type="spellStart"/>
       <w:r>
@@ -232,7 +235,7 @@
           <w:sz w:val="16"/>
           <w:szCs w:val="16"/>
         </w:rPr>
-        <w:t>Stepp</w:t>
+        <w:t>Sahami</w:t>
       </w:r>
       <w:proofErr w:type="spellEnd"/>
       <w:r>
@@ -240,269 +243,264 @@
           <w:sz w:val="16"/>
           <w:szCs w:val="16"/>
         </w:rPr>
-        <w:t xml:space="preserve">, Mehran </w:t>
-      </w:r>
-      <w:proofErr w:type="spellStart"/>
+        <w:t xml:space="preserve"> and </w:t>
+      </w:r>
       <w:r>
         <w:rPr>
           <w:sz w:val="16"/>
           <w:szCs w:val="16"/>
         </w:rPr>
-        <w:t>Sahami</w:t>
-      </w:r>
-      <w:proofErr w:type="spellEnd"/>
-      <w:r>
-        <w:rPr>
-          <w:sz w:val="16"/>
-          <w:szCs w:val="16"/>
+        <w:t>Eric Roberts</w:t>
+      </w:r>
+    </w:p>
+    <w:p>
+      <w:pPr>
+        <w:pStyle w:val="Text"/>
+      </w:pPr>
+    </w:p>
+    <w:p>
+      <w:pPr>
+        <w:pStyle w:val="UParagraph"/>
+      </w:pPr>
+      <w:r>
+        <w:t xml:space="preserve">The purpose of this assignment is to practice creating graphical programs, using concepts such as </w:t>
+      </w:r>
+      <w:r>
+        <w:t xml:space="preserve">events, </w:t>
+      </w:r>
+      <w:r>
+        <w:t>animation</w:t>
+      </w:r>
+      <w:r>
+        <w:t>,</w:t>
+      </w:r>
+      <w:r>
+        <w:t xml:space="preserve"> and instance variables</w:t>
+      </w:r>
+      <w:r>
+        <w:t>.</w:t>
+      </w:r>
+      <w:r>
+        <w:t xml:space="preserve"> </w:t>
+      </w:r>
+      <w:r>
+        <w:t>You will implement</w:t>
+      </w:r>
+      <w:r>
+        <w:t xml:space="preserve"> </w:t>
+      </w:r>
+      <w:r>
+        <w:rPr>
+          <w:b/>
+        </w:rPr>
+        <w:t>Breakout</w:t>
+      </w:r>
+      <w:r>
+        <w:t>,</w:t>
+      </w:r>
+      <w:r>
+        <w:t xml:space="preserve"> an animated </w:t>
+      </w:r>
+      <w:r>
+        <w:t>arcade</w:t>
+      </w:r>
+      <w:r>
+        <w:t xml:space="preserve"> game described in more detail below.</w:t>
+      </w:r>
+    </w:p>
+    <w:p>
+      <w:pPr>
+        <w:pStyle w:val="UParagraph"/>
+      </w:pPr>
+    </w:p>
+    <w:p>
+      <w:pPr>
+        <w:pStyle w:val="UParagraph"/>
+      </w:pPr>
+      <w:r>
+        <w:t xml:space="preserve">Note that this assignment may be done in </w:t>
+      </w:r>
+      <w:r>
+        <w:rPr>
+          <w:b/>
+        </w:rPr>
+        <w:t>pairs</w:t>
+      </w:r>
+      <w:r>
+        <w:t>, or may be done individually.</w:t>
+      </w:r>
+      <w:r>
+        <w:t xml:space="preserve"> </w:t>
+      </w:r>
+      <w:r>
+        <w:rPr>
+          <w:b/>
+        </w:rPr>
+        <w:t>You may only pair up with someone in the same section time and location</w:t>
+      </w:r>
+      <w:r>
+        <w:t>.</w:t>
+      </w:r>
+      <w:r>
+        <w:t xml:space="preserve"> </w:t>
+      </w:r>
+      <w:r>
+        <w:t>If</w:t>
+      </w:r>
+      <w:r>
+        <w:t xml:space="preserve"> you would like to work with a partner but don’t have one, you can try to meet one in your section.</w:t>
+      </w:r>
+      <w:r>
+        <w:t xml:space="preserve"> </w:t>
+      </w:r>
+      <w:r>
+        <w:t xml:space="preserve">If you work as a pair, </w:t>
+      </w:r>
+      <w:r>
+        <w:rPr>
+          <w:b/>
+        </w:rPr>
+        <w:t>comment both members’ names</w:t>
+      </w:r>
+      <w:r>
+        <w:t xml:space="preserve"> on top of every .java file.</w:t>
+      </w:r>
+      <w:r>
+        <w:t xml:space="preserve"> </w:t>
+      </w:r>
+      <w:r>
+        <w:rPr>
+          <w:b/>
+        </w:rPr>
+        <w:t>Only one</w:t>
+      </w:r>
+      <w:r>
+        <w:t xml:space="preserve"> of you should submit the assignment; do not turn in two copies.</w:t>
+      </w:r>
+    </w:p>
+    <w:p>
+      <w:pPr>
+        <w:pStyle w:val="UParagraph"/>
+      </w:pPr>
+    </w:p>
+    <w:p>
+      <w:pPr>
+        <w:jc w:val="both"/>
+        <w:rPr>
+          <w:szCs w:val="24"/>
+        </w:rPr>
+      </w:pPr>
+      <w:r>
+        <w:rPr>
+          <w:szCs w:val="24"/>
+        </w:rPr>
+        <w:t>In general, limit yourself to using Jav</w:t>
+      </w:r>
+      <w:r>
+        <w:rPr>
+          <w:szCs w:val="24"/>
+        </w:rPr>
+        <w:t>a syntax taught in lecture</w:t>
+      </w:r>
+      <w:r>
+        <w:rPr>
+          <w:szCs w:val="24"/>
+        </w:rPr>
+        <w:t>,</w:t>
+      </w:r>
+      <w:r>
+        <w:rPr>
+          <w:szCs w:val="24"/>
         </w:rPr>
         <w:t xml:space="preserve"> and </w:t>
       </w:r>
       <w:r>
         <w:rPr>
-          <w:sz w:val="16"/>
-          <w:szCs w:val="16"/>
-        </w:rPr>
-        <w:t>Eric Roberts</w:t>
+          <w:szCs w:val="24"/>
+        </w:rPr>
+        <w:t>the parts of th</w:t>
+      </w:r>
+      <w:r>
+        <w:rPr>
+          <w:szCs w:val="24"/>
+        </w:rPr>
+        <w:t>e textbook we have read, up through the release of this ass</w:t>
+      </w:r>
+      <w:r>
+        <w:rPr>
+          <w:szCs w:val="24"/>
+        </w:rPr>
+        <w:t>ignment (July 19</w:t>
+      </w:r>
+      <w:r>
+        <w:rPr>
+          <w:szCs w:val="24"/>
+        </w:rPr>
+        <w:t>)</w:t>
+      </w:r>
+      <w:r>
+        <w:rPr>
+          <w:szCs w:val="24"/>
+        </w:rPr>
+        <w:t>.</w:t>
+      </w:r>
+      <w:r>
+        <w:rPr>
+          <w:szCs w:val="24"/>
+        </w:rPr>
+        <w:t xml:space="preserve"> </w:t>
+      </w:r>
+      <w:r>
+        <w:t>You may, however, use material covered in class past this date for any optional extensions.</w:t>
+      </w:r>
+      <w:r>
+        <w:t xml:space="preserve"> </w:t>
+      </w:r>
+      <w:r>
+        <w:t xml:space="preserve">If you would like to implement any extensions, please </w:t>
+      </w:r>
+      <w:r>
+        <w:rPr>
+          <w:i/>
+        </w:rPr>
+        <w:t>implement them in a separate file</w:t>
+      </w:r>
+      <w:r>
+        <w:t xml:space="preserve">, such as </w:t>
+      </w:r>
+      <w:r>
+        <w:rPr>
+          <w:rFonts w:ascii="Courier" w:hAnsi="Courier"/>
+          <w:b/>
+          <w:sz w:val="20"/>
+        </w:rPr>
+        <w:t>BreakoutExtra.java</w:t>
+      </w:r>
+      <w:r>
+        <w:t>.</w:t>
+      </w:r>
+      <w:r>
+        <w:t xml:space="preserve"> </w:t>
+      </w:r>
+      <w:r>
+        <w:t>Clearly comment at the top of this file what extensions you have implemented.</w:t>
+      </w:r>
+      <w:r>
+        <w:t xml:space="preserve"> </w:t>
+      </w:r>
+      <w:r>
+        <w:t xml:space="preserve">Instructions on how to add files to the starter project are listed in the FAQ of the Eclipse </w:t>
+      </w:r>
+      <w:r>
+        <w:t>page</w:t>
+      </w:r>
+      <w:r>
+        <w:t xml:space="preserve"> on the course website.</w:t>
       </w:r>
     </w:p>
     <w:p>
       <w:pPr>
         <w:pStyle w:val="Text"/>
-      </w:pPr>
-    </w:p>
-    <w:p>
-      <w:pPr>
-        <w:pStyle w:val="UParagraph"/>
-      </w:pPr>
-      <w:r>
-        <w:t xml:space="preserve">The purpose of this assignment is to practice creating graphical programs, using </w:t>
-      </w:r>
-      <w:bookmarkStart w:id="0" w:name="_GoBack"/>
-      <w:bookmarkEnd w:id="0"/>
-      <w:r>
-        <w:t xml:space="preserve">concepts such as </w:t>
-      </w:r>
-      <w:r>
-        <w:t>events, animation and instance variables</w:t>
-      </w:r>
-      <w:r>
-        <w:t xml:space="preserve">.  There are two parts; the first, </w:t>
-      </w:r>
-      <w:r>
-        <w:rPr>
-          <w:b/>
-        </w:rPr>
-        <w:t>Artistry</w:t>
-      </w:r>
-      <w:r>
-        <w:t xml:space="preserve">, implemented in </w:t>
-      </w:r>
-      <w:r>
-        <w:rPr>
-          <w:rFonts w:ascii="Courier" w:hAnsi="Courier"/>
-          <w:b/>
-          <w:sz w:val="20"/>
-        </w:rPr>
-        <w:t>Artistry.java</w:t>
-      </w:r>
-      <w:r>
-        <w:t xml:space="preserve"> (and </w:t>
-      </w:r>
-      <w:r>
-        <w:rPr>
-          <w:rFonts w:ascii="Courier" w:hAnsi="Courier"/>
-          <w:b/>
-          <w:sz w:val="20"/>
-        </w:rPr>
-        <w:t>Artistry2.java</w:t>
-      </w:r>
-      <w:r>
-        <w:t xml:space="preserve">, </w:t>
-      </w:r>
-      <w:r>
-        <w:t xml:space="preserve">if you are in a pair) lets you dream up and create </w:t>
-      </w:r>
-      <w:r>
-        <w:t>your own custom graphics</w:t>
-      </w:r>
-      <w:r>
-        <w:t xml:space="preserve">.  The second, </w:t>
-      </w:r>
-      <w:r>
-        <w:rPr>
-          <w:b/>
-        </w:rPr>
-        <w:t>Breakout</w:t>
-      </w:r>
-      <w:r>
-        <w:t xml:space="preserve">, implemented in </w:t>
-      </w:r>
-      <w:r>
-        <w:rPr>
-          <w:rFonts w:ascii="Courier" w:hAnsi="Courier"/>
-          <w:b/>
-          <w:sz w:val="20"/>
-        </w:rPr>
-        <w:t>Breakout.java</w:t>
-      </w:r>
-      <w:r>
-        <w:t xml:space="preserve">, is an animated </w:t>
-      </w:r>
-      <w:r>
-        <w:t>arcade</w:t>
-      </w:r>
-      <w:r>
-        <w:t xml:space="preserve"> game that is described in more detail below.</w:t>
-      </w:r>
-    </w:p>
-    <w:p>
-      <w:pPr>
-        <w:pStyle w:val="UParagraph"/>
-      </w:pPr>
-    </w:p>
-    <w:p>
-      <w:pPr>
-        <w:pStyle w:val="UParagraph"/>
-      </w:pPr>
-      <w:r>
-        <w:t xml:space="preserve">Note that this assignment may be done in </w:t>
-      </w:r>
-      <w:r>
-        <w:rPr>
-          <w:b/>
-        </w:rPr>
-        <w:t>pairs</w:t>
-      </w:r>
-      <w:r>
-        <w:t xml:space="preserve">, or may be done individually.  </w:t>
-      </w:r>
-      <w:r>
-        <w:rPr>
-          <w:b/>
-        </w:rPr>
-        <w:t>You may only pair up with someone in the same section time and location</w:t>
-      </w:r>
-      <w:r>
-        <w:t xml:space="preserve">.  </w:t>
-      </w:r>
-      <w:r>
-        <w:t>If</w:t>
-      </w:r>
-      <w:r>
-        <w:t xml:space="preserve"> you would like to work with a partner but don’t have one, you can try to meet one in your section.  If you work as a pair, </w:t>
-      </w:r>
-      <w:r>
-        <w:rPr>
-          <w:b/>
-        </w:rPr>
-        <w:t>comment both members’ names</w:t>
-      </w:r>
-      <w:r>
-        <w:t xml:space="preserve"> on top of every .java file.  </w:t>
-      </w:r>
-      <w:r>
-        <w:rPr>
-          <w:b/>
-        </w:rPr>
-        <w:t>Only one</w:t>
-      </w:r>
-      <w:r>
-        <w:t xml:space="preserve"> of you should submit the assignment; do not turn in two copies.</w:t>
-      </w:r>
-    </w:p>
-    <w:p>
-      <w:pPr>
-        <w:pStyle w:val="UParagraph"/>
-      </w:pPr>
-    </w:p>
-    <w:p>
-      <w:pPr>
-        <w:jc w:val="both"/>
-        <w:rPr>
-          <w:szCs w:val="24"/>
-        </w:rPr>
-      </w:pPr>
-      <w:r>
-        <w:rPr>
-          <w:szCs w:val="24"/>
-        </w:rPr>
-        <w:t>In general, limit yourself to using Jav</w:t>
-      </w:r>
-      <w:r>
-        <w:rPr>
-          <w:szCs w:val="24"/>
-        </w:rPr>
-        <w:t>a syntax taught in lecture</w:t>
-      </w:r>
-      <w:r>
-        <w:rPr>
-          <w:szCs w:val="24"/>
-        </w:rPr>
-        <w:t>,</w:t>
-      </w:r>
-      <w:r>
-        <w:rPr>
-          <w:szCs w:val="24"/>
-        </w:rPr>
-        <w:t xml:space="preserve"> and </w:t>
-      </w:r>
-      <w:r>
-        <w:rPr>
-          <w:szCs w:val="24"/>
-        </w:rPr>
-        <w:t>the parts of th</w:t>
-      </w:r>
-      <w:r>
-        <w:rPr>
-          <w:szCs w:val="24"/>
-        </w:rPr>
-        <w:t>e textbook we have read, up through the release of this assignment (July 20)</w:t>
-      </w:r>
-      <w:r>
-        <w:rPr>
-          <w:szCs w:val="24"/>
-        </w:rPr>
-        <w:t xml:space="preserve">.  </w:t>
-      </w:r>
-      <w:r>
-        <w:t xml:space="preserve">You may, however, use material covered in class past this date for any optional extensions.  If you would like to implement any extensions, please </w:t>
-      </w:r>
-      <w:r>
-        <w:rPr>
-          <w:i/>
-        </w:rPr>
-        <w:t>implement them in a separate file</w:t>
-      </w:r>
-      <w:r>
-        <w:t xml:space="preserve">, such as </w:t>
-      </w:r>
-      <w:r>
-        <w:rPr>
-          <w:rFonts w:ascii="Courier" w:hAnsi="Courier"/>
-          <w:b/>
-          <w:sz w:val="20"/>
-        </w:rPr>
-        <w:t>BreakoutExtra.java</w:t>
-      </w:r>
-      <w:r>
-        <w:t xml:space="preserve">.  Clearly comment at the top of this file what extensions you have implemented.  Instructions on how to add files to the starter project are listed in the FAQ of the Eclipse </w:t>
-      </w:r>
-      <w:r>
-        <w:t>page</w:t>
-      </w:r>
-      <w:r>
-        <w:t xml:space="preserve"> on the course website.</w:t>
-      </w:r>
-    </w:p>
-    <w:p>
-      <w:pPr>
-        <w:pStyle w:val="Text"/>
-      </w:pPr>
-    </w:p>
-    <w:p>
-      <w:pPr>
-        <w:pStyle w:val="Separator"/>
       </w:pPr>
     </w:p>
     <w:p>
@@ -520,720 +518,24 @@
           <w:sz w:val="32"/>
           <w:szCs w:val="32"/>
         </w:rPr>
-        <w:t>Part 1: Artistry</w:t>
+        <w:t>Breakout</w:t>
       </w:r>
     </w:p>
     <w:p>
       <w:pPr>
         <w:jc w:val="both"/>
-        <w:rPr>
-          <w:noProof/>
-        </w:rPr>
-      </w:pPr>
-      <w:r>
-        <w:rPr>
-          <w:noProof/>
-        </w:rPr>
-        <w:t xml:space="preserve">For this part of the assignment, turn in a </w:t>
-      </w:r>
-      <w:r>
-        <w:rPr>
-          <w:rFonts w:ascii="Courier" w:hAnsi="Courier"/>
-          <w:b/>
-          <w:noProof/>
-          <w:sz w:val="20"/>
-        </w:rPr>
-        <w:t>GraphicsProgram</w:t>
-      </w:r>
-      <w:r>
-        <w:rPr>
-          <w:noProof/>
-        </w:rPr>
-        <w:t xml:space="preserve"> named </w:t>
-      </w:r>
-      <w:r>
-        <w:rPr>
-          <w:b/>
-          <w:noProof/>
-        </w:rPr>
-        <w:t>Artistry</w:t>
-      </w:r>
-      <w:r>
-        <w:rPr>
-          <w:noProof/>
-        </w:rPr>
-        <w:t xml:space="preserve"> that draws any g</w:t>
-      </w:r>
-      <w:r>
-        <w:rPr>
-          <w:noProof/>
-        </w:rPr>
-        <w:t xml:space="preserve">raphical figure of your choice, with the </w:t>
-      </w:r>
-      <w:r>
-        <w:rPr>
-          <w:noProof/>
-        </w:rPr>
-        <w:t>following constraints:</w:t>
-      </w:r>
-    </w:p>
-    <w:p>
-      <w:pPr>
-        <w:jc w:val="both"/>
-        <w:rPr>
-          <w:noProof/>
-          <w:sz w:val="12"/>
-          <w:szCs w:val="12"/>
-        </w:rPr>
-      </w:pPr>
-    </w:p>
-    <w:p>
-      <w:pPr>
-        <w:pStyle w:val="ListParagraph"/>
-        <w:numPr>
-          <w:ilvl w:val="0"/>
-          <w:numId w:val="1"/>
-        </w:numPr>
-        <w:jc w:val="both"/>
-        <w:rPr>
-          <w:noProof/>
-        </w:rPr>
-      </w:pPr>
-      <w:r>
-        <w:rPr>
-          <w:noProof/>
-        </w:rPr>
-        <w:t>Its size must be at least 100x100 pixels</w:t>
-      </w:r>
-    </w:p>
-    <w:p>
-      <w:pPr>
-        <w:pStyle w:val="ListParagraph"/>
-        <w:numPr>
-          <w:ilvl w:val="0"/>
-          <w:numId w:val="1"/>
-        </w:numPr>
-        <w:jc w:val="both"/>
-        <w:rPr>
-          <w:noProof/>
-        </w:rPr>
-      </w:pPr>
-      <w:r>
-        <w:rPr>
-          <w:noProof/>
-        </w:rPr>
-        <w:t xml:space="preserve">It must contain at least three different kinds of shapes (e.g. </w:t>
-      </w:r>
-      <w:r>
-        <w:rPr>
-          <w:rFonts w:ascii="Courier" w:hAnsi="Courier"/>
-          <w:b/>
-          <w:noProof/>
-          <w:sz w:val="20"/>
-        </w:rPr>
-        <w:t>G</w:t>
-      </w:r>
-      <w:r>
-        <w:rPr>
-          <w:rFonts w:ascii="Courier" w:hAnsi="Courier"/>
-          <w:b/>
-          <w:noProof/>
-          <w:sz w:val="20"/>
-        </w:rPr>
-        <w:t>Rect</w:t>
-      </w:r>
-      <w:r>
-        <w:rPr>
-          <w:noProof/>
-        </w:rPr>
-        <w:t xml:space="preserve">, </w:t>
-      </w:r>
-      <w:r>
-        <w:rPr>
-          <w:rFonts w:ascii="Courier" w:hAnsi="Courier"/>
-          <w:b/>
-          <w:noProof/>
-          <w:sz w:val="20"/>
-        </w:rPr>
-        <w:t>GOval</w:t>
-      </w:r>
-      <w:r>
-        <w:rPr>
-          <w:noProof/>
-        </w:rPr>
-        <w:t xml:space="preserve">, </w:t>
-      </w:r>
-      <w:r>
-        <w:rPr>
-          <w:rFonts w:ascii="Courier" w:hAnsi="Courier"/>
-          <w:b/>
-          <w:noProof/>
-          <w:sz w:val="20"/>
-        </w:rPr>
-        <w:t>GL</w:t>
-      </w:r>
-      <w:r>
-        <w:rPr>
-          <w:rFonts w:ascii="Courier" w:hAnsi="Courier"/>
-          <w:b/>
-          <w:noProof/>
-          <w:sz w:val="20"/>
-        </w:rPr>
-        <w:t>ine</w:t>
-      </w:r>
-      <w:r>
-        <w:rPr>
-          <w:noProof/>
-        </w:rPr>
-        <w:t>, etc.)</w:t>
-      </w:r>
-    </w:p>
-    <w:p>
-      <w:pPr>
-        <w:pStyle w:val="ListParagraph"/>
-        <w:numPr>
-          <w:ilvl w:val="0"/>
-          <w:numId w:val="1"/>
-        </w:numPr>
-        <w:jc w:val="both"/>
-        <w:rPr>
-          <w:noProof/>
-        </w:rPr>
-      </w:pPr>
-      <w:r>
-        <w:rPr>
-          <w:noProof/>
-        </w:rPr>
-        <w:t>It must use at least two different colors other than black and white</w:t>
-      </w:r>
-    </w:p>
-    <w:p>
-      <w:pPr>
-        <w:pStyle w:val="ListParagraph"/>
-        <w:numPr>
-          <w:ilvl w:val="0"/>
-          <w:numId w:val="1"/>
-        </w:numPr>
-        <w:jc w:val="both"/>
-        <w:rPr>
-          <w:noProof/>
-        </w:rPr>
-      </w:pPr>
-      <w:r>
-        <w:rPr>
-          <w:noProof/>
-        </w:rPr>
-        <w:t>It must be your own work, and i</w:t>
-      </w:r>
-      <w:r>
-        <w:rPr>
-          <w:noProof/>
-        </w:rPr>
-        <w:t xml:space="preserve">t must not be highly similar to the other graphical figures you draw </w:t>
-      </w:r>
-      <w:r>
-        <w:rPr>
-          <w:noProof/>
-        </w:rPr>
-        <w:t>elsewhere in</w:t>
-      </w:r>
-      <w:r>
-        <w:rPr>
-          <w:noProof/>
-        </w:rPr>
-        <w:t xml:space="preserve"> this assignment or ones that were shown in class or the textbook.  (This is subjective, but the idea is, you should come up with your own drawing and not simply turn in one of ours or a trivially modified version thereof).</w:t>
-      </w:r>
-    </w:p>
-    <w:p>
-      <w:pPr>
-        <w:pStyle w:val="ListParagraph"/>
-        <w:numPr>
-          <w:ilvl w:val="0"/>
-          <w:numId w:val="1"/>
-        </w:numPr>
-        <w:jc w:val="both"/>
-        <w:rPr>
-          <w:noProof/>
-        </w:rPr>
-      </w:pPr>
-      <w:r>
-        <w:rPr>
-          <w:noProof/>
-        </w:rPr>
-        <w:t xml:space="preserve">Your program should not have any infinite loops and should not </w:t>
-      </w:r>
-      <w:r>
-        <w:rPr>
-          <w:noProof/>
-        </w:rPr>
-        <w:t>have any user interaction</w:t>
-      </w:r>
-    </w:p>
-    <w:p>
-      <w:pPr>
-        <w:pStyle w:val="ListParagraph"/>
-        <w:numPr>
-          <w:ilvl w:val="0"/>
-          <w:numId w:val="1"/>
-        </w:numPr>
-        <w:jc w:val="both"/>
-        <w:rPr>
-          <w:noProof/>
-        </w:rPr>
-      </w:pPr>
-      <w:r>
-        <w:rPr>
-          <w:noProof/>
-        </w:rPr>
-        <w:t xml:space="preserve">You must "sign your name" in the bottom-right corner.  To do this, create a </w:t>
-      </w:r>
-      <w:r>
-        <w:rPr>
-          <w:rFonts w:ascii="Courier" w:hAnsi="Courier"/>
-          <w:b/>
-          <w:noProof/>
-          <w:sz w:val="20"/>
-        </w:rPr>
-        <w:t>GLabel</w:t>
-      </w:r>
-      <w:r>
-        <w:rPr>
-          <w:noProof/>
-        </w:rPr>
-        <w:t xml:space="preserve"> with the text "</w:t>
-      </w:r>
-      <w:r>
-        <w:rPr>
-          <w:i/>
-          <w:noProof/>
-        </w:rPr>
-        <w:t>Artistry by NAME</w:t>
-      </w:r>
-      <w:r>
-        <w:rPr>
-          <w:i/>
-          <w:noProof/>
-        </w:rPr>
-        <w:t>"</w:t>
-      </w:r>
-      <w:r>
-        <w:rPr>
-          <w:noProof/>
-        </w:rPr>
-        <w:t>,</w:t>
-      </w:r>
-      <w:r>
-        <w:rPr>
-          <w:noProof/>
-        </w:rPr>
-        <w:t xml:space="preserve"> where </w:t>
-      </w:r>
-      <w:r>
-        <w:rPr>
-          <w:noProof/>
-        </w:rPr>
-        <w:t>NAME</w:t>
-      </w:r>
-      <w:r>
-        <w:rPr>
-          <w:noProof/>
-        </w:rPr>
-        <w:t xml:space="preserve"> is your name</w:t>
-      </w:r>
-      <w:r>
-        <w:rPr>
-          <w:noProof/>
-        </w:rPr>
-        <w:t>.</w:t>
-      </w:r>
-      <w:r>
-        <w:rPr>
-          <w:noProof/>
-        </w:rPr>
-        <w:t xml:space="preserve"> (This </w:t>
-      </w:r>
-      <w:r>
-        <w:rPr>
-          <w:rFonts w:ascii="Courier" w:hAnsi="Courier"/>
-          <w:b/>
-          <w:noProof/>
-          <w:sz w:val="20"/>
-        </w:rPr>
-        <w:t>GLabel</w:t>
-      </w:r>
-      <w:r>
-        <w:rPr>
-          <w:noProof/>
-        </w:rPr>
-        <w:t xml:space="preserve"> </w:t>
-      </w:r>
-      <w:r>
-        <w:rPr>
-          <w:noProof/>
-        </w:rPr>
-        <w:t xml:space="preserve">doesn't count as one of the three different types of </w:t>
-      </w:r>
-      <w:r>
-        <w:rPr>
-          <w:rFonts w:ascii="Courier" w:hAnsi="Courier"/>
-          <w:b/>
-          <w:noProof/>
-          <w:sz w:val="20"/>
-        </w:rPr>
-        <w:t>G</w:t>
-      </w:r>
-      <w:r>
-        <w:rPr>
-          <w:rFonts w:ascii="Courier" w:hAnsi="Courier"/>
-          <w:b/>
-          <w:noProof/>
-          <w:sz w:val="20"/>
-        </w:rPr>
-        <w:t>Objects</w:t>
-      </w:r>
-      <w:r>
-        <w:rPr>
-          <w:noProof/>
-        </w:rPr>
-        <w:t xml:space="preserve"> </w:t>
-      </w:r>
-      <w:r>
-        <w:rPr>
-          <w:noProof/>
-        </w:rPr>
-        <w:t>that you're required to have.)</w:t>
-      </w:r>
-      <w:r>
-        <w:rPr>
-          <w:noProof/>
-        </w:rPr>
-        <w:t xml:space="preserve">  </w:t>
-      </w:r>
-      <w:r>
-        <w:rPr>
-          <w:noProof/>
-        </w:rPr>
-        <w:t xml:space="preserve">If you work in a pair, each student should do their own Artistry, one as </w:t>
-      </w:r>
-      <w:r>
-        <w:rPr>
-          <w:rFonts w:ascii="Courier" w:hAnsi="Courier"/>
-          <w:b/>
-          <w:sz w:val="20"/>
-        </w:rPr>
-        <w:t>Artistry.java</w:t>
-      </w:r>
-      <w:r>
-        <w:t xml:space="preserve"> and the other as </w:t>
-      </w:r>
-      <w:r>
-        <w:rPr>
-          <w:rFonts w:ascii="Courier" w:hAnsi="Courier"/>
-          <w:b/>
-          <w:sz w:val="20"/>
-        </w:rPr>
-        <w:t>Artistry2.java</w:t>
-      </w:r>
-      <w:r>
-        <w:rPr>
-          <w:noProof/>
-        </w:rPr>
-        <w:t>.  Make sure to comm</w:t>
-      </w:r>
-      <w:r>
-        <w:rPr>
-          <w:noProof/>
-        </w:rPr>
-        <w:t>ent and sign your name on each.</w:t>
-      </w:r>
-      <w:r>
-        <w:rPr>
-          <w:noProof/>
-        </w:rPr>
-        <w:br/>
-      </w:r>
-    </w:p>
-    <w:p>
-      <w:pPr>
-        <w:ind w:left="720"/>
-        <w:jc w:val="both"/>
-        <w:rPr>
-          <w:noProof/>
-        </w:rPr>
-      </w:pPr>
-      <w:r>
-        <w:rPr>
-          <w:noProof/>
-        </w:rPr>
-        <w:lastRenderedPageBreak/>
-        <w:t xml:space="preserve">Align the label so that it is flush up against the bottom-right corner of the window.  Be sure that all the text is visible and that none of the letters in the </w:t>
-      </w:r>
-      <w:r>
-        <w:rPr>
-          <w:rFonts w:ascii="Courier" w:hAnsi="Courier"/>
-          <w:b/>
-          <w:noProof/>
-          <w:sz w:val="20"/>
-        </w:rPr>
-        <w:t>GLabel</w:t>
-      </w:r>
-      <w:r>
-        <w:rPr>
-          <w:noProof/>
-        </w:rPr>
-        <w:t xml:space="preserve"> </w:t>
-      </w:r>
-      <w:r>
-        <w:rPr>
-          <w:noProof/>
-        </w:rPr>
-        <w:t xml:space="preserve">are cut off.  To be specific, the "descent" of letters such as "y" (the lower-hanging part of the letters) should be visible on the screen and not cut off.  You should use the </w:t>
-      </w:r>
-      <w:r>
-        <w:rPr>
-          <w:rFonts w:ascii="Courier" w:hAnsi="Courier"/>
-          <w:b/>
-          <w:noProof/>
-          <w:sz w:val="20"/>
-        </w:rPr>
-        <w:t>getDescent</w:t>
-      </w:r>
-      <w:r>
-        <w:rPr>
-          <w:rFonts w:ascii="Courier" w:hAnsi="Courier"/>
-          <w:b/>
-          <w:noProof/>
-          <w:sz w:val="20"/>
-        </w:rPr>
-        <w:t>()</w:t>
-      </w:r>
-      <w:r>
-        <w:rPr>
-          <w:noProof/>
-        </w:rPr>
-        <w:t xml:space="preserve"> method on the </w:t>
-      </w:r>
-      <w:r>
-        <w:rPr>
-          <w:rFonts w:ascii="Courier" w:hAnsi="Courier"/>
-          <w:b/>
-          <w:noProof/>
-          <w:sz w:val="20"/>
-        </w:rPr>
-        <w:t>GLabel</w:t>
-      </w:r>
-      <w:r>
-        <w:rPr>
-          <w:noProof/>
-        </w:rPr>
-        <w:t xml:space="preserve"> to find out the number of pixels that such letter descents occupy and adjust the </w:t>
-      </w:r>
-      <w:r>
-        <w:rPr>
-          <w:rFonts w:ascii="Courier" w:hAnsi="Courier"/>
-          <w:b/>
-          <w:noProof/>
-          <w:sz w:val="20"/>
-        </w:rPr>
-        <w:t>GLabel</w:t>
-      </w:r>
-      <w:r>
-        <w:rPr>
-          <w:noProof/>
-        </w:rPr>
-        <w:t>'s onscreen location accordingly.</w:t>
-      </w:r>
-    </w:p>
-    <w:p>
-      <w:pPr>
-        <w:jc w:val="both"/>
-        <w:rPr>
-          <w:noProof/>
-          <w:sz w:val="12"/>
-          <w:szCs w:val="12"/>
-        </w:rPr>
-      </w:pPr>
-    </w:p>
-    <w:p>
-      <w:pPr>
-        <w:jc w:val="both"/>
-        <w:rPr>
-          <w:noProof/>
-        </w:rPr>
-      </w:pPr>
-      <w:r>
-        <w:rPr>
-          <w:noProof/>
-        </w:rPr>
-        <w:t>Your score for this problem will be based solely on functionality as just defined; it is not graded on style.  The goal here is to let you practice graphics and play around a bit while allowing you to be creative and make something neat of your own creation</w:t>
-      </w:r>
-      <w:r>
-        <w:rPr>
-          <w:noProof/>
-        </w:rPr>
-        <w:t>.</w:t>
-      </w:r>
-      <w:r>
-        <w:rPr>
-          <w:noProof/>
-        </w:rPr>
-        <w:t xml:space="preserve">  Be creative! As inspiration, here are a few Artistry figures drawn by past students:</w:t>
-      </w:r>
-    </w:p>
-    <w:p>
-      <w:pPr>
-        <w:jc w:val="both"/>
-        <w:rPr>
-          <w:noProof/>
-          <w:sz w:val="12"/>
-          <w:szCs w:val="12"/>
-        </w:rPr>
-      </w:pPr>
-    </w:p>
-    <w:p>
-      <w:pPr>
-        <w:jc w:val="both"/>
-        <w:rPr>
-          <w:noProof/>
-        </w:rPr>
-      </w:pPr>
-      <w:r>
-        <w:rPr>
-          <w:noProof/>
-        </w:rPr>
-        <w:t xml:space="preserve">        </w:t>
-      </w:r>
-      <w:r>
-        <w:rPr>
-          <w:noProof/>
-        </w:rPr>
-        <w:drawing>
-          <wp:inline distT="0" distB="0" distL="0" distR="0" wp14:anchorId="1CE55E82" wp14:editId="6F93988B">
-            <wp:extent cx="2740322" cy="1702072"/>
-            <wp:effectExtent l="0" t="0" r="3175" b="0"/>
-            <wp:docPr id="8" name="graphics10"/>
-            <wp:cNvGraphicFramePr/>
-            <a:graphic xmlns:a="http://schemas.openxmlformats.org/drawingml/2006/main">
-              <a:graphicData uri="http://schemas.openxmlformats.org/drawingml/2006/picture">
-                <pic:pic xmlns:pic="http://schemas.openxmlformats.org/drawingml/2006/picture">
-                  <pic:nvPicPr>
-                    <pic:cNvPr id="0" name=""/>
-                    <pic:cNvPicPr/>
-                  </pic:nvPicPr>
-                  <pic:blipFill>
-                    <a:blip r:embed="rId7">
-                      <a:lum/>
-                      <a:alphaModFix/>
-                    </a:blip>
-                    <a:srcRect/>
-                    <a:stretch>
-                      <a:fillRect/>
-                    </a:stretch>
-                  </pic:blipFill>
-                  <pic:spPr>
-                    <a:xfrm>
-                      <a:off x="0" y="0"/>
-                      <a:ext cx="2774929" cy="1723567"/>
-                    </a:xfrm>
-                    <a:prstGeom prst="rect">
-                      <a:avLst/>
-                    </a:prstGeom>
-                  </pic:spPr>
-                </pic:pic>
-              </a:graphicData>
-            </a:graphic>
-          </wp:inline>
-        </w:drawing>
-      </w:r>
-      <w:r>
-        <w:rPr>
-          <w:noProof/>
-        </w:rPr>
-        <w:t xml:space="preserve"> </w:t>
-      </w:r>
-      <w:r>
-        <w:rPr>
-          <w:noProof/>
-        </w:rPr>
-        <w:drawing>
-          <wp:inline distT="0" distB="0" distL="0" distR="0" wp14:anchorId="5C170D83" wp14:editId="3A4C8033">
-            <wp:extent cx="2789107" cy="1727472"/>
-            <wp:effectExtent l="0" t="0" r="5080" b="0"/>
-            <wp:docPr id="9" name="graphics9"/>
-            <wp:cNvGraphicFramePr/>
-            <a:graphic xmlns:a="http://schemas.openxmlformats.org/drawingml/2006/main">
-              <a:graphicData uri="http://schemas.openxmlformats.org/drawingml/2006/picture">
-                <pic:pic xmlns:pic="http://schemas.openxmlformats.org/drawingml/2006/picture">
-                  <pic:nvPicPr>
-                    <pic:cNvPr id="0" name=""/>
-                    <pic:cNvPicPr/>
-                  </pic:nvPicPr>
-                  <pic:blipFill>
-                    <a:blip r:embed="rId8">
-                      <a:lum/>
-                      <a:alphaModFix/>
-                    </a:blip>
-                    <a:srcRect/>
-                    <a:stretch>
-                      <a:fillRect/>
-                    </a:stretch>
-                  </pic:blipFill>
-                  <pic:spPr>
-                    <a:xfrm>
-                      <a:off x="0" y="0"/>
-                      <a:ext cx="2832206" cy="1754166"/>
-                    </a:xfrm>
-                    <a:prstGeom prst="rect">
-                      <a:avLst/>
-                    </a:prstGeom>
-                  </pic:spPr>
-                </pic:pic>
-              </a:graphicData>
-            </a:graphic>
-          </wp:inline>
-        </w:drawing>
-      </w:r>
-    </w:p>
-    <w:p>
-      <w:pPr>
-        <w:pStyle w:val="Separator"/>
-        <w:rPr>
-          <w:color w:val="auto"/>
-        </w:rPr>
-      </w:pPr>
-    </w:p>
-    <w:p>
-      <w:pPr>
-        <w:pStyle w:val="Text"/>
-      </w:pPr>
-    </w:p>
-    <w:p>
-      <w:pPr>
-        <w:pStyle w:val="Boldheading"/>
-        <w:jc w:val="both"/>
-        <w:outlineLvl w:val="0"/>
-        <w:rPr>
-          <w:sz w:val="32"/>
-          <w:szCs w:val="32"/>
-        </w:rPr>
-      </w:pPr>
-      <w:r>
-        <w:rPr>
-          <w:sz w:val="32"/>
-          <w:szCs w:val="32"/>
-        </w:rPr>
-        <w:t>Part 2: Breakout</w:t>
-      </w:r>
-    </w:p>
-    <w:p>
-      <w:pPr>
-        <w:jc w:val="both"/>
-      </w:pPr>
-      <w:r>
-        <w:rPr>
-          <w:noProof/>
-        </w:rPr>
-        <w:t>This part of the assignment will be the bulk of your work.  Your job specifically is to</w:t>
+      </w:pPr>
+      <w:r>
+        <w:rPr>
+          <w:noProof/>
+        </w:rPr>
+        <w:t>Your task</w:t>
+      </w:r>
+      <w:r>
+        <w:rPr>
+          <w:noProof/>
+        </w:rPr>
+        <w:t xml:space="preserve"> is to</w:t>
       </w:r>
       <w:r>
         <w:t xml:space="preserve"> write the classic arcade game of Breakout, which was invented by Steve </w:t>
@@ -1242,7 +544,13 @@
         <w:t xml:space="preserve">Wozniak before he founded Apple </w:t>
       </w:r>
       <w:r>
-        <w:t xml:space="preserve">with Steve Jobs.  It is a large assignment, but </w:t>
+        <w:t>with Steve Jobs.</w:t>
+      </w:r>
+      <w:r>
+        <w:t xml:space="preserve"> </w:t>
+      </w:r>
+      <w:r>
+        <w:t xml:space="preserve">It is a large assignment, but </w:t>
       </w:r>
       <w:r>
         <w:t>entirely manageable</w:t>
@@ -1280,13 +588,22 @@
         <w:t>Start as soon as possible.</w:t>
       </w:r>
       <w:r>
-        <w:t xml:space="preserve">  This assignment is due </w:t>
+        <w:t xml:space="preserve"> </w:t>
+      </w:r>
+      <w:r>
+        <w:t xml:space="preserve">This assignment is due </w:t>
       </w:r>
       <w:r>
         <w:t>in just over a week-and-a-half</w:t>
       </w:r>
       <w:r>
-        <w:t>, which will be here before you know it.  Don’t wait until the last minute!</w:t>
+        <w:t>, which will be here before you know it.</w:t>
+      </w:r>
+      <w:r>
+        <w:t xml:space="preserve"> </w:t>
+      </w:r>
+      <w:r>
+        <w:t>Don’t wait until the last minute!</w:t>
       </w:r>
     </w:p>
     <w:p>
@@ -1306,7 +623,16 @@
         <w:t>Implement the program in stages, as described in this handout.</w:t>
       </w:r>
       <w:r>
-        <w:t xml:space="preserve">  Don’t try to get everything working all at once.  Implement the various pieces of the project one at a time and make sure that each one is working before you move on to the next phase.</w:t>
+        <w:t xml:space="preserve"> </w:t>
+      </w:r>
+      <w:r>
+        <w:t>Don’t try to get everything working all at once.</w:t>
+      </w:r>
+      <w:r>
+        <w:t xml:space="preserve"> </w:t>
+      </w:r>
+      <w:r>
+        <w:t>Implement the various pieces of the project one at a time and make sure that each one is working before you move on to the next phase.</w:t>
       </w:r>
     </w:p>
     <w:p>
@@ -1327,7 +653,10 @@
         <w:t>Don’t try to extend the program until you get the basic functionality working.</w:t>
       </w:r>
       <w:r>
-        <w:t xml:space="preserve">  At the end of the handout, we suggest several ways in which you could </w:t>
+        <w:t xml:space="preserve"> </w:t>
+      </w:r>
+      <w:r>
+        <w:t xml:space="preserve">At the end of the handout, we suggest several ways in which you could </w:t>
       </w:r>
       <w:r>
         <w:t xml:space="preserve">optionally </w:t>
@@ -1339,10 +668,28 @@
         <w:t>game</w:t>
       </w:r>
       <w:r>
-        <w:t>.  Several of the</w:t>
-      </w:r>
-      <w:r>
-        <w:t>se are lots of fun.  Don’t start them, however, until the basic assignment is working.  If you add extensions too early, you’ll find that the debugging process gets really difficult.</w:t>
+        <w:t>.</w:t>
+      </w:r>
+      <w:r>
+        <w:t xml:space="preserve"> </w:t>
+      </w:r>
+      <w:r>
+        <w:t>Several of the</w:t>
+      </w:r>
+      <w:r>
+        <w:t>se are lots of fun.</w:t>
+      </w:r>
+      <w:r>
+        <w:t xml:space="preserve"> </w:t>
+      </w:r>
+      <w:r>
+        <w:t>Don’t start them, however, until the basic assignment is working.</w:t>
+      </w:r>
+      <w:r>
+        <w:t xml:space="preserve"> </w:t>
+      </w:r>
+      <w:r>
+        <w:t>If you add extensions too early, you’ll find that the debugging process gets really difficult.</w:t>
       </w:r>
     </w:p>
     <w:p>
@@ -1430,10 +777,28 @@
         <w:rPr>
           <w:noProof/>
         </w:rPr>
-        <w:t xml:space="preserve">.  These constants control </w:t>
-      </w:r>
-      <w:r>
-        <w:t>the game parameters, such as the dimensions of the various objects.  Your code should use these constants so that, i</w:t>
+        <w:t>.</w:t>
+      </w:r>
+      <w:r>
+        <w:rPr>
+          <w:noProof/>
+        </w:rPr>
+        <w:t xml:space="preserve"> </w:t>
+      </w:r>
+      <w:r>
+        <w:rPr>
+          <w:noProof/>
+        </w:rPr>
+        <w:t xml:space="preserve">These constants control </w:t>
+      </w:r>
+      <w:r>
+        <w:t>the game parameters, such as the dimensions of the various objects.</w:t>
+      </w:r>
+      <w:r>
+        <w:t xml:space="preserve"> </w:t>
+      </w:r>
+      <w:r>
+        <w:t>Your code should use these constants so that, i</w:t>
       </w:r>
       <w:r>
         <w:rPr>
@@ -1469,7 +834,19 @@
         <w:rPr>
           <w:noProof/>
         </w:rPr>
-        <w:t xml:space="preserve">.  Each </w:t>
+        <w:t>.</w:t>
+      </w:r>
+      <w:r>
+        <w:rPr>
+          <w:noProof/>
+        </w:rPr>
+        <w:t xml:space="preserve"> </w:t>
+      </w:r>
+      <w:r>
+        <w:rPr>
+          <w:noProof/>
+        </w:rPr>
+        <w:t xml:space="preserve">Each </w:t>
       </w:r>
       <w:r>
         <w:rPr>
@@ -1511,7 +888,13 @@
         <w:rPr>
           <w:noProof/>
         </w:rPr>
-        <w:t xml:space="preserve">  You are welcome to add </w:t>
+        <w:t xml:space="preserve"> </w:t>
+      </w:r>
+      <w:r>
+        <w:rPr>
+          <w:noProof/>
+        </w:rPr>
+        <w:t xml:space="preserve">You are welcome to add </w:t>
       </w:r>
       <w:r>
         <w:rPr>
@@ -1643,7 +1026,43 @@
         <w:rPr>
           <w:noProof/>
         </w:rPr>
-        <w:t>.  A ball moves about the rectangular world and bounces off of surfaces it hits.  The world is also filled with rows of rectangular bricks that can be cleared from the screen if the ball collides with them.  The goal is to clear all bricks.</w:t>
+        <w:t>.</w:t>
+      </w:r>
+      <w:r>
+        <w:rPr>
+          <w:noProof/>
+        </w:rPr>
+        <w:t xml:space="preserve"> </w:t>
+      </w:r>
+      <w:r>
+        <w:rPr>
+          <w:noProof/>
+        </w:rPr>
+        <w:t>A ball moves about the rectangular world and bounces off of surfaces it hits.</w:t>
+      </w:r>
+      <w:r>
+        <w:rPr>
+          <w:noProof/>
+        </w:rPr>
+        <w:t xml:space="preserve"> </w:t>
+      </w:r>
+      <w:r>
+        <w:rPr>
+          <w:noProof/>
+        </w:rPr>
+        <w:t>The world is also filled with rows of rectangular bricks that can be cleared from the screen if the ball collides with them.</w:t>
+      </w:r>
+      <w:r>
+        <w:rPr>
+          <w:noProof/>
+        </w:rPr>
+        <w:t xml:space="preserve"> </w:t>
+      </w:r>
+      <w:r>
+        <w:rPr>
+          <w:noProof/>
+        </w:rPr>
+        <w:t>The goal is to clear all bricks.</w:t>
       </w:r>
     </w:p>
     <w:p>
@@ -1830,7 +1249,7 @@
                           <pic:cNvPicPr/>
                         </pic:nvPicPr>
                         <pic:blipFill>
-                          <a:blip r:embed="rId9">
+                          <a:blip r:embed="rId7">
                             <a:lum/>
                             <a:alphaModFix/>
                           </a:blip>
@@ -1894,7 +1313,7 @@
                           <pic:cNvPicPr/>
                         </pic:nvPicPr>
                         <pic:blipFill>
-                          <a:blip r:embed="rId10">
+                          <a:blip r:embed="rId8">
                             <a:lum/>
                             <a:alphaModFix/>
                           </a:blip>
@@ -1958,7 +1377,7 @@
                           <pic:cNvPicPr/>
                         </pic:nvPicPr>
                         <pic:blipFill>
-                          <a:blip r:embed="rId11">
+                          <a:blip r:embed="rId9">
                             <a:lum/>
                             <a:alphaModFix/>
                           </a:blip>
@@ -2022,7 +1441,7 @@
                           <pic:cNvPicPr/>
                         </pic:nvPicPr>
                         <pic:blipFill>
-                          <a:blip r:embed="rId12">
+                          <a:blip r:embed="rId10">
                             <a:lum/>
                             <a:alphaModFix/>
                           </a:blip>
@@ -2078,10 +1497,28 @@
         <w:t>turns</w:t>
       </w:r>
       <w:r>
-        <w:t>.  On each turn, a ball is launched from the center of the window toward the bottom of the screen at a random angle.  That ball bounces off the pad</w:t>
-      </w:r>
-      <w:r>
-        <w:t xml:space="preserve">dle and the walls of the world.  The second of the figures above shows the ball’s path after two bounces, one off the paddle and one off the right wall. </w:t>
+        <w:t>.</w:t>
+      </w:r>
+      <w:r>
+        <w:t xml:space="preserve"> </w:t>
+      </w:r>
+      <w:r>
+        <w:t>On each turn, a ball is launched from the center of the window toward the bottom of the screen at a random angle.</w:t>
+      </w:r>
+      <w:r>
+        <w:t xml:space="preserve"> </w:t>
+      </w:r>
+      <w:r>
+        <w:t>That ball bounces off the pad</w:t>
+      </w:r>
+      <w:r>
+        <w:t>dle and the walls of the world.</w:t>
+      </w:r>
+      <w:r>
+        <w:t xml:space="preserve"> </w:t>
+      </w:r>
+      <w:r>
+        <w:t xml:space="preserve">The second of the figures above shows the ball’s path after two bounces, one off the paddle and one off the right wall. </w:t>
       </w:r>
       <w:r>
         <w:rPr>
@@ -2124,7 +1561,13 @@
         <w:t>illustrated</w:t>
       </w:r>
       <w:r>
-        <w:t xml:space="preserve"> in the third of the figures above.   This diagram also shows the player moving the paddle leftward to line it up with the oncoming ball.</w:t>
+        <w:t xml:space="preserve"> in the third of the figures above.</w:t>
+      </w:r>
+      <w:r>
+        <w:t xml:space="preserve"> </w:t>
+      </w:r>
+      <w:r>
+        <w:t xml:space="preserve"> This diagram also shows the player moving the paddle leftward to line it up with the oncoming ball.</w:t>
       </w:r>
     </w:p>
     <w:p>
@@ -2173,7 +1616,31 @@
         <w:rPr>
           <w:color w:val="000000" w:themeColor="text1"/>
         </w:rPr>
-        <w:t>The ball hits the lower wall, which means that the player must have missed it with the paddle.  In this case, the turn ends and the next ball is served if the player has any turns left.  If not, the player loses.</w:t>
+        <w:t>The ball hits the lower wall, which means that the player must have missed it with the paddle.</w:t>
+      </w:r>
+      <w:r>
+        <w:rPr>
+          <w:color w:val="000000" w:themeColor="text1"/>
+        </w:rPr>
+        <w:t xml:space="preserve"> </w:t>
+      </w:r>
+      <w:r>
+        <w:rPr>
+          <w:color w:val="000000" w:themeColor="text1"/>
+        </w:rPr>
+        <w:t>In this case, the turn ends and the next ball is served if the player has any turns left.</w:t>
+      </w:r>
+      <w:r>
+        <w:rPr>
+          <w:color w:val="000000" w:themeColor="text1"/>
+        </w:rPr>
+        <w:t xml:space="preserve"> </w:t>
+      </w:r>
+      <w:r>
+        <w:rPr>
+          <w:color w:val="000000" w:themeColor="text1"/>
+        </w:rPr>
+        <w:t>If not, the player loses.</w:t>
       </w:r>
     </w:p>
     <w:p>
@@ -2186,7 +1653,13 @@
         <w:spacing w:after="0"/>
       </w:pPr>
       <w:r>
-        <w:t>The last brick is eliminated.  In this case, the player wins, and the game ends immediately.</w:t>
+        <w:t>The last brick is eliminated.</w:t>
+      </w:r>
+      <w:r>
+        <w:t xml:space="preserve"> </w:t>
+      </w:r>
+      <w:r>
+        <w:t>In this case, the player wins, and the game ends immediately.</w:t>
       </w:r>
     </w:p>
     <w:p>
@@ -2203,13 +1676,22 @@
         <w:pStyle w:val="Text"/>
       </w:pPr>
       <w:r>
-        <w:t xml:space="preserve">After all the bricks in a particular column have been cleared, a path will open to the top wall.  </w:t>
+        <w:t>After all the bricks in a particular column have been cleared, a path will open to the top wall.</w:t>
+      </w:r>
+      <w:r>
+        <w:t xml:space="preserve"> </w:t>
       </w:r>
       <w:r>
         <w:t xml:space="preserve">When this situation </w:t>
       </w:r>
       <w:r>
-        <w:t xml:space="preserve">occurs, the ball will often bounce back and forth several times between the top wall and the upper line of bricks without the user ever having to worry about hitting the ball with the paddle.  This condition is </w:t>
+        <w:t>occurs, the ball will often bounce back and forth several times between the top wall and the upper line of bricks without the user ever having to worry about hitting the ball with the paddle.</w:t>
+      </w:r>
+      <w:r>
+        <w:t xml:space="preserve"> </w:t>
+      </w:r>
+      <w:r>
+        <w:t xml:space="preserve">This condition is </w:t>
       </w:r>
       <w:r>
         <w:t>called</w:t>
@@ -2221,7 +1703,7 @@
         <w:t>, as shown in the farthest-right of the figures above,</w:t>
       </w:r>
       <w:r>
-        <w:t xml:space="preserve"> and gives meaning to the name of the game. </w:t>
+        <w:t xml:space="preserve"> and gives meaning to the name of the game.</w:t>
       </w:r>
       <w:r>
         <w:t xml:space="preserve"> </w:t>
@@ -2236,7 +1718,7 @@
         <w:t xml:space="preserve"> open channel.</w:t>
       </w:r>
       <w:r>
-        <w:t xml:space="preserve">  </w:t>
+        <w:t xml:space="preserve"> </w:t>
       </w:r>
     </w:p>
     <w:p>
@@ -2249,7 +1731,13 @@
         <w:pStyle w:val="Text"/>
       </w:pPr>
       <w:r>
-        <w:t>It is important to note that, even though breaking out is a very exciting part of the player’s experience, you don’t have to do anything special in your program to make it happen.  The game is simply operating by the same rules it always applies: bouncing off walls, clearing bricks, and otherwise obeying the laws of physics.</w:t>
+        <w:t>It is important to note that, even though breaking out is a very exciting part of the player’s experience, you don’t have to do anything special in your program to make it happen.</w:t>
+      </w:r>
+      <w:r>
+        <w:t xml:space="preserve"> </w:t>
+      </w:r>
+      <w:r>
+        <w:t>The game is simply operating by the same rules it always applies: bouncing off walls, clearing bricks, and otherwise obeying the laws of physics.</w:t>
       </w:r>
     </w:p>
     <w:p>
@@ -2287,7 +1775,13 @@
         <w:pStyle w:val="Text"/>
       </w:pPr>
       <w:r>
-        <w:t>Since this is a tough program, we strongly recommend that you develop and test it in several stages, always making sure that you have a program that compiles and runs properly after each stage.  Here are the stages we suggest</w:t>
+        <w:t>Since this is a tough program, we strongly recommend that you develop and test it in several stages, always making sure that you have a program that compiles and runs properly after each stage.</w:t>
+      </w:r>
+      <w:r>
+        <w:t xml:space="preserve"> </w:t>
+      </w:r>
+      <w:r>
+        <w:t>Here are the stages we suggest</w:t>
       </w:r>
       <w:r>
         <w:t>, each discussed in more detail in the rest of the handout:</w:t>
@@ -2504,7 +1998,7 @@
                     </pic:cNvPicPr>
                   </pic:nvPicPr>
                   <pic:blipFill>
-                    <a:blip r:embed="rId13">
+                    <a:blip r:embed="rId11">
                       <a:extLst>
                         <a:ext uri="{28A0092B-C50C-407E-A947-70E740481C1C}">
                           <a14:useLocalDpi xmlns:a14="http://schemas.microsoft.com/office/drawing/2010/main" val="0"/>
@@ -2571,7 +2065,19 @@
         <w:rPr>
           <w:color w:val="auto"/>
         </w:rPr>
-        <w:t xml:space="preserve">.  Each brick should be a filled colored rectangle of size </w:t>
+        <w:t>.</w:t>
+      </w:r>
+      <w:r>
+        <w:rPr>
+          <w:color w:val="auto"/>
+        </w:rPr>
+        <w:t xml:space="preserve"> </w:t>
+      </w:r>
+      <w:r>
+        <w:rPr>
+          <w:color w:val="auto"/>
+        </w:rPr>
+        <w:t xml:space="preserve">Each brick should be a filled colored rectangle of size </w:t>
       </w:r>
       <w:r>
         <w:rPr>
@@ -2635,7 +2141,13 @@
         <w:rPr>
           <w:color w:val="auto"/>
         </w:rPr>
-        <w:t xml:space="preserve">  There are </w:t>
+        <w:t xml:space="preserve"> </w:t>
+      </w:r>
+      <w:r>
+        <w:rPr>
+          <w:color w:val="auto"/>
+        </w:rPr>
+        <w:t xml:space="preserve">There are </w:t>
       </w:r>
       <w:r>
         <w:rPr>
@@ -2665,7 +2177,19 @@
         <w:rPr>
           <w:color w:val="auto"/>
         </w:rPr>
-        <w:t xml:space="preserve"> bricks in each row.  There is a gap of </w:t>
+        <w:t xml:space="preserve"> bricks in each row.</w:t>
+      </w:r>
+      <w:r>
+        <w:rPr>
+          <w:color w:val="auto"/>
+        </w:rPr>
+        <w:t xml:space="preserve"> </w:t>
+      </w:r>
+      <w:r>
+        <w:rPr>
+          <w:color w:val="auto"/>
+        </w:rPr>
+        <w:t xml:space="preserve">There is a gap of </w:t>
       </w:r>
       <w:r>
         <w:rPr>
@@ -2686,13 +2210,19 @@
         <w:rPr>
           <w:color w:val="auto"/>
         </w:rPr>
-        <w:t xml:space="preserve">  </w:t>
+        <w:t xml:space="preserve"> </w:t>
       </w:r>
       <w:r>
         <w:rPr>
           <w:color w:val="auto"/>
         </w:rPr>
-        <w:t xml:space="preserve">You need to compute the x coordinate of the first column so that the bricks are centered in the window, with the leftover space divided equally on the left and right sides.  </w:t>
+        <w:t>You need to compute the x coordinate of the first column so that the bricks are centered in the window, with the leftover space divided equally on the left and right sides.</w:t>
+      </w:r>
+      <w:r>
+        <w:rPr>
+          <w:color w:val="auto"/>
+        </w:rPr>
+        <w:t xml:space="preserve"> </w:t>
       </w:r>
     </w:p>
     <w:p>
@@ -2729,7 +2259,55 @@
         <w:rPr>
           <w:color w:val="auto"/>
         </w:rPr>
-        <w:t>.  Do not assume that there will be an even number of rows, nor that there will be fewer than 10 rows.  Your code should work for any reasonable number of rows.  (If there are more than 10 rows, "wrap around" to make rows 11-12 red, 13-14 orange, 15-16 yellow, etc.)</w:t>
+        <w:t>.</w:t>
+      </w:r>
+      <w:r>
+        <w:rPr>
+          <w:color w:val="auto"/>
+        </w:rPr>
+        <w:t xml:space="preserve"> </w:t>
+      </w:r>
+      <w:r>
+        <w:rPr>
+          <w:color w:val="auto"/>
+        </w:rPr>
+        <w:t xml:space="preserve">Do not assume that there will be an even number of rows, nor that there will be </w:t>
+      </w:r>
+      <w:r>
+        <w:rPr>
+          <w:color w:val="auto"/>
+        </w:rPr>
+        <w:t>no more</w:t>
+      </w:r>
+      <w:r>
+        <w:rPr>
+          <w:color w:val="auto"/>
+        </w:rPr>
+        <w:t xml:space="preserve"> than 10 rows.</w:t>
+      </w:r>
+      <w:r>
+        <w:rPr>
+          <w:color w:val="auto"/>
+        </w:rPr>
+        <w:t xml:space="preserve"> </w:t>
+      </w:r>
+      <w:r>
+        <w:rPr>
+          <w:color w:val="auto"/>
+        </w:rPr>
+        <w:t>Your code should work for any reasonable number of rows.</w:t>
+      </w:r>
+      <w:r>
+        <w:rPr>
+          <w:color w:val="auto"/>
+        </w:rPr>
+        <w:t xml:space="preserve"> </w:t>
+      </w:r>
+      <w:r>
+        <w:rPr>
+          <w:color w:val="auto"/>
+        </w:rPr>
+        <w:t>(If there are more than 10 rows, "wrap around" to make rows 11-12 red, 13-14 orange, 15-16 yellow, etc.)</w:t>
       </w:r>
     </w:p>
     <w:p>
@@ -2813,7 +2391,10 @@
         <w:t>Our next suggested task is to create the paddle</w:t>
       </w:r>
       <w:r>
-        <w:t xml:space="preserve">.  </w:t>
+        <w:t>.</w:t>
+      </w:r>
+      <w:r>
+        <w:t xml:space="preserve"> </w:t>
       </w:r>
       <w:r>
         <w:t>In a sense</w:t>
@@ -2836,7 +2417,10 @@
         <w:t>GRect</w:t>
       </w:r>
       <w:r>
-        <w:t xml:space="preserve">.  </w:t>
+        <w:t>.</w:t>
+      </w:r>
+      <w:r>
+        <w:t xml:space="preserve"> </w:t>
       </w:r>
       <w:r>
         <w:t xml:space="preserve">You must set its size </w:t>
@@ -2884,7 +2468,10 @@
         <w:t>.</w:t>
       </w:r>
       <w:r>
-        <w:t xml:space="preserve">  Note that </w:t>
+        <w:t xml:space="preserve"> </w:t>
+      </w:r>
+      <w:r>
+        <w:t xml:space="preserve">Note that </w:t>
       </w:r>
       <w:r>
         <w:rPr>
@@ -2937,7 +2524,7 @@
                     <pic:cNvPicPr/>
                   </pic:nvPicPr>
                   <pic:blipFill>
-                    <a:blip r:embed="rId14">
+                    <a:blip r:embed="rId12">
                       <a:lum/>
                       <a:alphaModFix/>
                       <a:extLst>
@@ -3002,9 +2589,6 @@
         <w:t xml:space="preserve"> </w:t>
       </w:r>
       <w:r>
-        <w:t xml:space="preserve"> </w:t>
-      </w:r>
-      <w:r>
         <w:t>Mouse tracking</w:t>
       </w:r>
       <w:r>
@@ -3014,10 +2598,16 @@
         <w:t xml:space="preserve">uses events discussed in </w:t>
       </w:r>
       <w:r>
-        <w:t>Chapter 10 of the textbook, and in lecture on 7/19 and 7/20</w:t>
-      </w:r>
-      <w:r>
-        <w:t xml:space="preserve">.  </w:t>
+        <w:t xml:space="preserve">Chapter 10 of the </w:t>
+      </w:r>
+      <w:r>
+        <w:t>textbook, and in lecture on 7/18</w:t>
+      </w:r>
+      <w:r>
+        <w:t>.</w:t>
+      </w:r>
+      <w:r>
+        <w:t xml:space="preserve"> </w:t>
       </w:r>
       <w:r>
         <w:t>Y</w:t>
@@ -3050,7 +2640,10 @@
         <w:t>y</w:t>
       </w:r>
       <w:r>
-        <w:t xml:space="preserve"> position is fixed.  </w:t>
+        <w:t xml:space="preserve"> position is fixed.</w:t>
+      </w:r>
+      <w:r>
+        <w:t xml:space="preserve"> </w:t>
       </w:r>
       <w:r>
         <w:t>Also</w:t>
@@ -3062,7 +2655,13 @@
         <w:t>screen</w:t>
       </w:r>
       <w:r>
-        <w:t xml:space="preserve">.  Check to see whether the x-coordinate of the mouse extends beyond the screen boundary and ensure that the </w:t>
+        <w:t>.</w:t>
+      </w:r>
+      <w:r>
+        <w:t xml:space="preserve"> </w:t>
+      </w:r>
+      <w:r>
+        <w:t xml:space="preserve">Check to see whether the x-coordinate of the mouse extends beyond the screen boundary and ensure that the </w:t>
       </w:r>
       <w:r>
         <w:rPr>
@@ -3172,7 +2771,7 @@
         <w:t>, or going off of the bottom</w:t>
       </w:r>
       <w:r>
-        <w:t xml:space="preserve">).  </w:t>
+        <w:t>).</w:t>
       </w:r>
     </w:p>
     <w:p>
@@ -3207,7 +2806,7 @@
                     <pic:cNvPicPr/>
                   </pic:nvPicPr>
                   <pic:blipFill>
-                    <a:blip r:embed="rId15">
+                    <a:blip r:embed="rId13">
                       <a:lum/>
                       <a:alphaModFix/>
                       <a:extLst>
@@ -3262,7 +2861,13 @@
         <w:t>GOval</w:t>
       </w:r>
       <w:r>
-        <w:t xml:space="preserve"> and put it in the center of the window.  (Remember that the coordinates of a </w:t>
+        <w:t xml:space="preserve"> and put it in the center of the window.</w:t>
+      </w:r>
+      <w:r>
+        <w:t xml:space="preserve"> </w:t>
+      </w:r>
+      <w:r>
+        <w:t xml:space="preserve">(Remember that the coordinates of a </w:t>
       </w:r>
       <w:r>
         <w:rPr>
@@ -3276,10 +2881,28 @@
         <w:t xml:space="preserve"> represent its upper left corner, not its center!)</w:t>
       </w:r>
       <w:r>
-        <w:t>.  Now, let’s</w:t>
-      </w:r>
-      <w:r>
-        <w:t xml:space="preserve"> get the ball to move properly.  The program needs to keep track of the velocity of the ball, which consists of two separate components, one for the x dimension and one for y.  You may create two private instance variables for these, as they will be used throughout your program and are useful “game state”.</w:t>
+        <w:t>.</w:t>
+      </w:r>
+      <w:r>
+        <w:t xml:space="preserve"> </w:t>
+      </w:r>
+      <w:r>
+        <w:t>Now, let’s</w:t>
+      </w:r>
+      <w:r>
+        <w:t xml:space="preserve"> get the ball to move properly.</w:t>
+      </w:r>
+      <w:r>
+        <w:t xml:space="preserve"> </w:t>
+      </w:r>
+      <w:r>
+        <w:t>The program needs to keep track of the velocity of the ball, which consists of two separate components, one for the x dimension and one for y.</w:t>
+      </w:r>
+      <w:r>
+        <w:t xml:space="preserve"> </w:t>
+      </w:r>
+      <w:r>
+        <w:t>You may create two private instance variables for these, as they will be used throughout your program and are useful “game state”.</w:t>
       </w:r>
     </w:p>
     <w:p>
@@ -3292,16 +2915,22 @@
         <w:pStyle w:val="Text"/>
       </w:pPr>
       <w:r>
-        <w:t xml:space="preserve">The velocity components represent the change in </w:t>
-      </w:r>
-      <w:r>
-        <w:t xml:space="preserve"> ball </w:t>
+        <w:t>The velocity components represent the change in</w:t>
+      </w:r>
+      <w:r>
+        <w:t xml:space="preserve"> </w:t>
+      </w:r>
+      <w:r>
+        <w:t xml:space="preserve">ball </w:t>
       </w:r>
       <w:r>
         <w:t>position on ea</w:t>
       </w:r>
       <w:r>
-        <w:t xml:space="preserve">ch time step of the animation.  </w:t>
+        <w:t>ch time step of the animation.</w:t>
+      </w:r>
+      <w:r>
+        <w:t xml:space="preserve"> </w:t>
       </w:r>
       <w:r>
         <w:t xml:space="preserve">Initially, the ball should </w:t>
@@ -3324,7 +2953,19 @@
         <w:t>VELOCITY_Y</w:t>
       </w:r>
       <w:r>
-        <w:t xml:space="preserve">.  (Recall that y values in Java increase as you move down the screen.)  The game would be boring if every ball took the same course, </w:t>
+        <w:t>.</w:t>
+      </w:r>
+      <w:r>
+        <w:t xml:space="preserve"> </w:t>
+      </w:r>
+      <w:r>
+        <w:t>(Recall that y values in Java increase as you move down the screen.)</w:t>
+      </w:r>
+      <w:r>
+        <w:t xml:space="preserve"> </w:t>
+      </w:r>
+      <w:r>
+        <w:t xml:space="preserve">The game would be boring if every ball took the same course, </w:t>
       </w:r>
       <w:r>
         <w:t xml:space="preserve">though, </w:t>
@@ -3333,7 +2974,10 @@
         <w:t>so you should choose the x com</w:t>
       </w:r>
       <w:r>
-        <w:t xml:space="preserve">ponent of the velocity randomly; you can use a RandomGenerator to do this.  </w:t>
+        <w:t>ponent of the velocity randomly; you can use a RandomGenerator to do this.</w:t>
+      </w:r>
+      <w:r>
+        <w:t xml:space="preserve"> </w:t>
       </w:r>
       <w:r>
         <w:t xml:space="preserve">Set your x velocity to be a random real number between </w:t>
@@ -3358,7 +3002,10 @@
         <w:t>VELOCITY_X_MAX</w:t>
       </w:r>
       <w:r>
-        <w:t xml:space="preserve">, randomly in the + (right) or - (left) direction with equal probability.  </w:t>
+        <w:t>, randomly in the + (right) or - (left) direction with equal probability.</w:t>
+      </w:r>
+      <w:r>
+        <w:t xml:space="preserve"> </w:t>
       </w:r>
       <w:r>
         <w:rPr>
@@ -3450,11 +3097,23 @@
         <w:t>)</w:t>
       </w:r>
       <w:r>
-        <w:t xml:space="preserve">.  You can check to see if the ball's coordinates have gone beyond the world boundary, taking </w:t>
+        <w:t>.</w:t>
+      </w:r>
+      <w:r>
+        <w:t xml:space="preserve"> </w:t>
+      </w:r>
+      <w:r>
+        <w:t xml:space="preserve">You can check to see if the ball's coordinates have gone beyond the world boundary, taking </w:t>
       </w:r>
       <w:r>
         <w:lastRenderedPageBreak/>
-        <w:t xml:space="preserve">into account that the ball's size.  (Use </w:t>
+        <w:t>into account that the ball's size.</w:t>
+      </w:r>
+      <w:r>
+        <w:t xml:space="preserve"> </w:t>
+      </w:r>
+      <w:r>
+        <w:t xml:space="preserve">(Use </w:t>
       </w:r>
       <w:r>
         <w:rPr>
@@ -3476,7 +3135,13 @@
         <w:t>getHeight()</w:t>
       </w:r>
       <w:r>
-        <w:t xml:space="preserve"> to find the game world's size.)  To see if the ball has bounced </w:t>
+        <w:t xml:space="preserve"> to find the game world's size.)</w:t>
+      </w:r>
+      <w:r>
+        <w:t xml:space="preserve"> </w:t>
+      </w:r>
+      <w:r>
+        <w:t xml:space="preserve">To see if the ball has bounced </w:t>
       </w:r>
       <w:r>
         <w:t xml:space="preserve">off the wall, check whether any of the edges </w:t>
@@ -3488,10 +3153,16 @@
         <w:t>have</w:t>
       </w:r>
       <w:r>
-        <w:t xml:space="preserve"> become less than 0 or greater than the width/height of the canvas.  </w:t>
-      </w:r>
-      <w:r>
-        <w:t xml:space="preserve">For now, just have the ball bounce off the bottom wall, rather than worrying about ending the player's turn, so that you can watch it make its path around the world (we’ll change this later).  </w:t>
+        <w:t xml:space="preserve"> become less than 0 or greater than the width/height of the canvas.</w:t>
+      </w:r>
+      <w:r>
+        <w:t xml:space="preserve"> </w:t>
+      </w:r>
+      <w:r>
+        <w:t>For now, just have the ball bounce off the bottom wall, rather than worrying about ending the player's turn, so that you can watch it make its path around the world (we’ll change this later).</w:t>
+      </w:r>
+      <w:r>
+        <w:t xml:space="preserve"> </w:t>
       </w:r>
       <w:r>
         <w:t>Thus, i</w:t>
@@ -3508,7 +3179,13 @@
         <w:t>vy</w:t>
       </w:r>
       <w:r>
-        <w:t xml:space="preserve">.  Symmetrically, bounces off the side walls simply reverse the sign of </w:t>
+        <w:t>.</w:t>
+      </w:r>
+      <w:r>
+        <w:t xml:space="preserve"> </w:t>
+      </w:r>
+      <w:r>
+        <w:t xml:space="preserve">Symmetrically, bounces off the side walls simply reverse the sign of </w:t>
       </w:r>
       <w:r>
         <w:rPr>
@@ -3606,7 +3283,10 @@
         </w:rPr>
       </w:pPr>
       <w:r>
-        <w:t xml:space="preserve">Now, in order to make Breakout into a real game, you have to detect when the ball collides with another object in the window.  </w:t>
+        <w:t>Now, in order to make Breakout into a real game, you have to detect when the ball collides with another object in the window.</w:t>
+      </w:r>
+      <w:r>
+        <w:t xml:space="preserve"> </w:t>
       </w:r>
       <w:r>
         <w:t xml:space="preserve">If you look in Chapter 9 </w:t>
@@ -3678,7 +3358,13 @@
         <w:t>GObject</w:t>
       </w:r>
       <w:r>
-        <w:t xml:space="preserve"> at that location, if any.  If there are no graphical objects that cover that position, </w:t>
+        <w:t xml:space="preserve"> at that location, if any.</w:t>
+      </w:r>
+      <w:r>
+        <w:t xml:space="preserve"> </w:t>
+      </w:r>
+      <w:r>
+        <w:t xml:space="preserve">If there are no graphical objects that cover that position, </w:t>
       </w:r>
       <w:r>
         <w:rPr>
@@ -3706,7 +3392,10 @@
         <w:t>null</w:t>
       </w:r>
       <w:r>
-        <w:t xml:space="preserve">.  </w:t>
+        <w:t>.</w:t>
+      </w:r>
+      <w:r>
+        <w:t xml:space="preserve"> </w:t>
       </w:r>
       <w:r>
         <w:t xml:space="preserve">If there is more than one, </w:t>
@@ -3825,7 +3514,13 @@
         <w:t>contained within</w:t>
       </w:r>
       <w:r>
-        <w:t xml:space="preserve"> an object, this call returns the graphical object with which the ball has collided.  If there are no objects at the point </w:t>
+        <w:t xml:space="preserve"> an object, this call returns the graphical object with which the ball has collided.</w:t>
+      </w:r>
+      <w:r>
+        <w:t xml:space="preserve"> </w:t>
+      </w:r>
+      <w:r>
+        <w:t xml:space="preserve">If there are no objects at the point </w:t>
       </w:r>
       <w:r>
         <w:rPr>
@@ -3877,19 +3572,28 @@
         <w:pStyle w:val="Text"/>
       </w:pPr>
       <w:r>
-        <w:t>So far, so good.  But, unfortunately, the ball is not a single point</w:t>
+        <w:t>So far, so good.</w:t>
+      </w:r>
+      <w:r>
+        <w:t xml:space="preserve"> </w:t>
+      </w:r>
+      <w:r>
+        <w:t>But, unfortunately, the ball is not a single point</w:t>
       </w:r>
       <w:r>
         <w:t>; any part of the ball might collide with something on the screen</w:t>
       </w:r>
       <w:r>
-        <w:t xml:space="preserve">. </w:t>
-      </w:r>
-      <w:r>
-        <w:t xml:space="preserve"> </w:t>
-      </w:r>
-      <w:r>
-        <w:t xml:space="preserve">The easiest thing to do—which is in fact typical of the simplifying assumptions made in real computer games—is to check a few carefully chosen points on the outside of the ball and see whether any of those points has collided with anything.  </w:t>
+        <w:t>.</w:t>
+      </w:r>
+      <w:r>
+        <w:t xml:space="preserve"> </w:t>
+      </w:r>
+      <w:r>
+        <w:t>The easiest thing to do—which is in fact typical of the simplifying assumptions made in real computer games—is to check a few carefully chosen points on the outside of the ball and see whether any of those points has collided with anything.</w:t>
+      </w:r>
+      <w:r>
+        <w:t xml:space="preserve"> </w:t>
       </w:r>
       <w:r>
         <w:t>If</w:t>
@@ -3938,7 +3642,13 @@
         <w:t xml:space="preserve"> square around the ball</w:t>
       </w:r>
       <w:r>
-        <w:t xml:space="preserve">.  Remember that a </w:t>
+        <w:t>.</w:t>
+      </w:r>
+      <w:r>
+        <w:t xml:space="preserve"> </w:t>
+      </w:r>
+      <w:r>
+        <w:t xml:space="preserve">Remember that a </w:t>
       </w:r>
       <w:r>
         <w:rPr>
@@ -4004,7 +3714,7 @@
                     <pic:cNvPicPr/>
                   </pic:nvPicPr>
                   <pic:blipFill>
-                    <a:blip r:embed="rId16">
+                    <a:blip r:embed="rId14">
                       <a:lum/>
                       <a:alphaModFix/>
                       <a:extLst>
@@ -4069,7 +3779,13 @@
         <w:t>are</w:t>
       </w:r>
       <w:r>
-        <w:t xml:space="preserve"> close enough to make it appear that collisions have occurred.  Thus, </w:t>
+        <w:t xml:space="preserve"> close enough to make it appear that collisions have occurred.</w:t>
+      </w:r>
+      <w:r>
+        <w:t xml:space="preserve"> </w:t>
+      </w:r>
+      <w:r>
+        <w:t xml:space="preserve">Thus, </w:t>
       </w:r>
       <w:r>
         <w:rPr>
@@ -4217,7 +3933,13 @@
         <w:t>functionality</w:t>
       </w:r>
       <w:r>
-        <w:t xml:space="preserve">, you should work to reduce redundancy and have clean code.  It might be a good idea to write the above code as its own </w:t>
+        <w:t>, you should work to reduce redundancy and have clean code.</w:t>
+      </w:r>
+      <w:r>
+        <w:t xml:space="preserve"> </w:t>
+      </w:r>
+      <w:r>
+        <w:t xml:space="preserve">It might be a good idea to write the above code as its own </w:t>
       </w:r>
       <w:r>
         <w:rPr>
@@ -4278,7 +4000,13 @@
         <w:t>null</w:t>
       </w:r>
       <w:r>
-        <w:t xml:space="preserve"> otherwise.  You could then </w:t>
+        <w:t xml:space="preserve"> otherwise.</w:t>
+      </w:r>
+      <w:r>
+        <w:t xml:space="preserve"> </w:t>
+      </w:r>
+      <w:r>
+        <w:t xml:space="preserve">You could then </w:t>
       </w:r>
       <w:r>
         <w:t xml:space="preserve">store the value that is returned into a variable (called, for instance, </w:t>
@@ -4347,7 +4075,13 @@
         <w:t>, based on what the ball collides with; t</w:t>
       </w:r>
       <w:r>
-        <w:t>here are only two possibilities.  First, the object you get back might be the paddle, which</w:t>
+        <w:t>here are only two possibilities.</w:t>
+      </w:r>
+      <w:r>
+        <w:t xml:space="preserve"> </w:t>
+      </w:r>
+      <w:r>
+        <w:t>First, the object you get back might be the paddle, which</w:t>
       </w:r>
       <w:r>
         <w:t>, if you stored the paddle in an instance variable,</w:t>
@@ -4426,13 +4160,28 @@
         <w:pStyle w:val="Text"/>
       </w:pPr>
       <w:r>
-        <w:t xml:space="preserve">If it is the paddle, you need to bounce the ball so that it starts traveling up.  If it isn’t the paddle, the only other thing it might be is a brick, since those are the only other objects in the world.  </w:t>
+        <w:t>If it is the paddle, you need to bounce the ball so that it starts traveling up.</w:t>
+      </w:r>
+      <w:r>
+        <w:t xml:space="preserve"> </w:t>
+      </w:r>
+      <w:r>
+        <w:t>If it isn’t the paddle, the only other thing it might be is a brick, since those are the only other objects in the world.</w:t>
+      </w:r>
+      <w:r>
+        <w:t xml:space="preserve"> </w:t>
       </w:r>
       <w:r>
         <w:t>Y</w:t>
       </w:r>
       <w:r>
-        <w:t xml:space="preserve">ou need to cause a bounce in the vertical direction, but you also need to take the brick away.  To do so, remove it from the screen by calling the </w:t>
+        <w:t>ou need to cause a bounce in the vertical direction, but you also need to take the brick away.</w:t>
+      </w:r>
+      <w:r>
+        <w:t xml:space="preserve"> </w:t>
+      </w:r>
+      <w:r>
+        <w:t xml:space="preserve">To do so, remove it from the screen by calling the </w:t>
       </w:r>
       <w:r>
         <w:rPr>
@@ -4514,19 +4263,103 @@
         <w:rPr>
           <w:noProof/>
         </w:rPr>
-        <w:t xml:space="preserve"> you've completed most of the difficult parts of the assignment.  Congratulations!  Now we recommend that you test your program thoroughly by playing it for a while.  In particular, try temporarily changing our pre-defined constants and making sure that your code adapts properly and still works</w:t>
-      </w:r>
-      <w:r>
-        <w:rPr>
-          <w:noProof/>
-        </w:rPr>
-        <w:t>.  A particular case to test:  j</w:t>
-      </w:r>
-      <w:r>
-        <w:rPr>
-          <w:noProof/>
-        </w:rPr>
-        <w:t>ust before the ball is going to pass the paddle, move the paddle quickly so that it slides through the ball from the side.  Does everything still work, or does your ball seem to get "glued" to the paddle?  Why might this error occur</w:t>
+        <w:t xml:space="preserve"> you've completed most of the difficult parts of the assignment.</w:t>
+      </w:r>
+      <w:r>
+        <w:rPr>
+          <w:noProof/>
+        </w:rPr>
+        <w:t xml:space="preserve"> </w:t>
+      </w:r>
+      <w:r>
+        <w:rPr>
+          <w:noProof/>
+        </w:rPr>
+        <w:t>Congratulations!</w:t>
+      </w:r>
+      <w:r>
+        <w:rPr>
+          <w:noProof/>
+        </w:rPr>
+        <w:t xml:space="preserve"> </w:t>
+      </w:r>
+      <w:r>
+        <w:rPr>
+          <w:noProof/>
+        </w:rPr>
+        <w:t>Now we recommend that you test your program thoroughly by playing it for a while.</w:t>
+      </w:r>
+      <w:r>
+        <w:rPr>
+          <w:noProof/>
+        </w:rPr>
+        <w:t xml:space="preserve"> </w:t>
+      </w:r>
+      <w:r>
+        <w:rPr>
+          <w:noProof/>
+        </w:rPr>
+        <w:t>In particular, try temporarily changing our pre-defined constants and making sure that your code adapts properly and still works</w:t>
+      </w:r>
+      <w:r>
+        <w:rPr>
+          <w:noProof/>
+        </w:rPr>
+        <w:t>.</w:t>
+      </w:r>
+      <w:r>
+        <w:rPr>
+          <w:noProof/>
+        </w:rPr>
+        <w:t xml:space="preserve"> </w:t>
+      </w:r>
+      <w:r>
+        <w:rPr>
+          <w:noProof/>
+        </w:rPr>
+        <w:t>A particular case to test:</w:t>
+      </w:r>
+      <w:r>
+        <w:rPr>
+          <w:noProof/>
+        </w:rPr>
+        <w:t xml:space="preserve"> </w:t>
+      </w:r>
+      <w:r>
+        <w:rPr>
+          <w:noProof/>
+        </w:rPr>
+        <w:t>j</w:t>
+      </w:r>
+      <w:r>
+        <w:rPr>
+          <w:noProof/>
+        </w:rPr>
+        <w:t>ust before the ball is going to pass the paddle, move the paddle quickly so that it slides through the ball from the side.</w:t>
+      </w:r>
+      <w:r>
+        <w:rPr>
+          <w:noProof/>
+        </w:rPr>
+        <w:t xml:space="preserve"> </w:t>
+      </w:r>
+      <w:r>
+        <w:rPr>
+          <w:noProof/>
+        </w:rPr>
+        <w:t>Does everything still work, or does your ball seem to get "glued" to the paddle?</w:t>
+      </w:r>
+      <w:r>
+        <w:rPr>
+          <w:noProof/>
+        </w:rPr>
+        <w:t xml:space="preserve"> </w:t>
+      </w:r>
+      <w:r>
+        <w:rPr>
+          <w:noProof/>
+        </w:rPr>
+        <w:t>Why might this error occur</w:t>
       </w:r>
       <w:r>
         <w:rPr>
@@ -4544,13 +4377,37 @@
         <w:rPr>
           <w:noProof/>
         </w:rPr>
-        <w:t>)  How</w:t>
-      </w:r>
-      <w:r>
-        <w:rPr>
-          <w:noProof/>
-        </w:rPr>
-        <w:t xml:space="preserve"> can you fix it?  (It is easier to test for this if you temporarily make the paddle taller by changing </w:t>
+        <w:t>)</w:t>
+      </w:r>
+      <w:r>
+        <w:rPr>
+          <w:noProof/>
+        </w:rPr>
+        <w:t xml:space="preserve"> </w:t>
+      </w:r>
+      <w:r>
+        <w:rPr>
+          <w:noProof/>
+        </w:rPr>
+        <w:t>How</w:t>
+      </w:r>
+      <w:r>
+        <w:rPr>
+          <w:noProof/>
+        </w:rPr>
+        <w:t xml:space="preserve"> can you fix it?</w:t>
+      </w:r>
+      <w:r>
+        <w:rPr>
+          <w:noProof/>
+        </w:rPr>
+        <w:t xml:space="preserve"> </w:t>
+      </w:r>
+      <w:r>
+        <w:rPr>
+          <w:noProof/>
+        </w:rPr>
+        <w:t xml:space="preserve">(It is easier to test for this if you temporarily make the paddle taller by changing </w:t>
       </w:r>
       <w:r>
         <w:rPr>
@@ -4624,9 +4481,6 @@
         <w:t xml:space="preserve"> </w:t>
       </w:r>
       <w:r>
-        <w:t xml:space="preserve"> </w:t>
-      </w:r>
-      <w:r>
         <w:t>There are, however, a few more details you need to take into account:</w:t>
       </w:r>
     </w:p>
@@ -4639,6 +4493,7 @@
       <w:pPr>
         <w:jc w:val="both"/>
         <w:rPr>
+          <w:i/>
           <w:noProof/>
         </w:rPr>
       </w:pPr>
@@ -4673,7 +4528,43 @@
         <w:rPr>
           <w:noProof/>
         </w:rPr>
-        <w:t xml:space="preserve">) remaining.  Every time the ball hits the bottom edge of the window, the player loses 1 turn.  When the turn ends, if the player has more turns remaining, your program should re-launch the ball from the center of the window toward the bottom of the screen.  The easiest way to do this is to call </w:t>
+        <w:t>) remaining.</w:t>
+      </w:r>
+      <w:r>
+        <w:rPr>
+          <w:noProof/>
+        </w:rPr>
+        <w:t xml:space="preserve"> </w:t>
+      </w:r>
+      <w:r>
+        <w:rPr>
+          <w:noProof/>
+        </w:rPr>
+        <w:t>Every time the ball hits the bottom edge of the window, the player loses 1 turn.</w:t>
+      </w:r>
+      <w:r>
+        <w:rPr>
+          <w:noProof/>
+        </w:rPr>
+        <w:t xml:space="preserve"> </w:t>
+      </w:r>
+      <w:r>
+        <w:rPr>
+          <w:noProof/>
+        </w:rPr>
+        <w:t>When the turn ends, if the player has more turns remaining, your program should re-launch the ball from the center of the window toward the bottom of the screen.</w:t>
+      </w:r>
+      <w:r>
+        <w:rPr>
+          <w:noProof/>
+        </w:rPr>
+        <w:t xml:space="preserve"> </w:t>
+      </w:r>
+      <w:r>
+        <w:rPr>
+          <w:noProof/>
+        </w:rPr>
+        <w:t xml:space="preserve">The easiest way to do this is to call </w:t>
       </w:r>
       <w:r>
         <w:rPr>
@@ -4688,19 +4579,20 @@
         <w:rPr>
           <w:noProof/>
         </w:rPr>
-        <w:t xml:space="preserve"> on the ball to move it to the center of the window.  Don't forget that the ball should receive a new random </w:t>
-      </w:r>
-      <w:r>
-        <w:rPr>
-          <w:noProof/>
-        </w:rPr>
-        <w:t xml:space="preserve">x </w:t>
-      </w:r>
-      <w:r>
-        <w:rPr>
-          <w:noProof/>
-        </w:rPr>
-        <w:t>velocity at the start of each turn.</w:t>
+        <w:t xml:space="preserve"> on the ball to move it to the center of the window.</w:t>
+      </w:r>
+      <w:r>
+        <w:rPr>
+          <w:noProof/>
+        </w:rPr>
+        <w:t xml:space="preserve"> </w:t>
+      </w:r>
+      <w:r>
+        <w:rPr>
+          <w:i/>
+          <w:noProof/>
+        </w:rPr>
+        <w:t>Don't forget that the ball should receive a new random x velocity at the start of each turn.</w:t>
       </w:r>
     </w:p>
     <w:p>
@@ -4750,7 +4642,19 @@
         <w:rPr>
           <w:noProof/>
         </w:rPr>
-        <w:t xml:space="preserve">that displays the player’s current score and number of turns remaining.  Initially, the player has a score of 0 and has 3 turns (constant: </w:t>
+        <w:t>that displays the player’s current score and number of turns remaining.</w:t>
+      </w:r>
+      <w:r>
+        <w:rPr>
+          <w:noProof/>
+        </w:rPr>
+        <w:t xml:space="preserve"> </w:t>
+      </w:r>
+      <w:r>
+        <w:rPr>
+          <w:noProof/>
+        </w:rPr>
+        <w:t xml:space="preserve">Initially, the player has a score of 0 and has 3 turns (constant: </w:t>
       </w:r>
       <w:r>
         <w:rPr>
@@ -4765,7 +4669,19 @@
         <w:rPr>
           <w:noProof/>
         </w:rPr>
-        <w:t xml:space="preserve">) remaining.  The label’s text should be of the format </w:t>
+        <w:t>) remaining.</w:t>
+      </w:r>
+      <w:r>
+        <w:rPr>
+          <w:noProof/>
+        </w:rPr>
+        <w:t xml:space="preserve"> </w:t>
+      </w:r>
+      <w:r>
+        <w:rPr>
+          <w:noProof/>
+        </w:rPr>
+        <w:t xml:space="preserve">The label’s text should be of the format </w:t>
       </w:r>
       <w:r>
         <w:rPr>
@@ -4779,14 +4695,14 @@
         <w:rPr>
           <w:noProof/>
         </w:rPr>
-        <w:t xml:space="preserve"> and </w:t>
+        <w:t xml:space="preserve"> and should </w:t>
       </w:r>
       <w:r>
         <w:rPr>
           <w:noProof/>
         </w:rPr>
         <w:lastRenderedPageBreak/>
-        <w:t xml:space="preserve">should use the font </w:t>
+        <w:t xml:space="preserve">use the font </w:t>
       </w:r>
       <w:r>
         <w:rPr>
@@ -4813,7 +4729,19 @@
         <w:rPr>
           <w:noProof/>
         </w:rPr>
-        <w:t xml:space="preserve"> as its font.  As a reminder, to make your label use this font, write a line such as the following:</w:t>
+        <w:t xml:space="preserve"> as its font.</w:t>
+      </w:r>
+      <w:r>
+        <w:rPr>
+          <w:noProof/>
+        </w:rPr>
+        <w:t xml:space="preserve"> </w:t>
+      </w:r>
+      <w:r>
+        <w:rPr>
+          <w:noProof/>
+        </w:rPr>
+        <w:t>As a reminder, to make your label use this font, write a line such as the following:</w:t>
       </w:r>
     </w:p>
     <w:p>
@@ -4876,7 +4804,7 @@
                     <pic:cNvPicPr/>
                   </pic:nvPicPr>
                   <pic:blipFill>
-                    <a:blip r:embed="rId17">
+                    <a:blip r:embed="rId15">
                       <a:lum/>
                       <a:alphaModFix/>
                     </a:blip>
@@ -4904,7 +4832,19 @@
         <w:rPr>
           <w:color w:val="000000" w:themeColor="text1"/>
         </w:rPr>
-        <w:t xml:space="preserve">The label should be located at the top/left corner of the window.  Note that, because a label is positioned according to the </w:t>
+        <w:t>The label should be located at the top/left corner of the window.</w:t>
+      </w:r>
+      <w:r>
+        <w:rPr>
+          <w:color w:val="000000" w:themeColor="text1"/>
+        </w:rPr>
+        <w:t xml:space="preserve"> </w:t>
+      </w:r>
+      <w:r>
+        <w:rPr>
+          <w:color w:val="000000" w:themeColor="text1"/>
+        </w:rPr>
+        <w:t xml:space="preserve">Note that, because a label is positioned according to the </w:t>
       </w:r>
       <w:r>
         <w:rPr>
@@ -4924,26 +4864,59 @@
           <w:i/>
           <w:color w:val="000000" w:themeColor="text1"/>
         </w:rPr>
-        <w:t>label height</w:t>
-      </w:r>
-      <w:r>
-        <w:rPr>
-          <w:color w:val="000000" w:themeColor="text1"/>
-        </w:rPr>
-        <w:t xml:space="preserve">).  Also note that, because this is another onscreen graphical object (besides the bricks, paddle and ball), you will need to update your collision logic to make sure that the ball </w:t>
-      </w:r>
+        <w:t xml:space="preserve">label </w:t>
+      </w:r>
+      <w:bookmarkStart w:id="0" w:name="_GoBack"/>
       <w:r>
         <w:rPr>
           <w:i/>
           <w:color w:val="000000" w:themeColor="text1"/>
         </w:rPr>
+        <w:t>height</w:t>
+      </w:r>
+      <w:bookmarkEnd w:id="0"/>
+      <w:r>
+        <w:rPr>
+          <w:color w:val="000000" w:themeColor="text1"/>
+        </w:rPr>
+        <w:t>).</w:t>
+      </w:r>
+      <w:r>
+        <w:rPr>
+          <w:color w:val="000000" w:themeColor="text1"/>
+        </w:rPr>
+        <w:t xml:space="preserve"> </w:t>
+      </w:r>
+      <w:r>
+        <w:rPr>
+          <w:color w:val="000000" w:themeColor="text1"/>
+        </w:rPr>
+        <w:t xml:space="preserve">Also note that, because this is another onscreen graphical object (besides the bricks, paddle and ball), you will need to update your collision logic to make sure that the ball </w:t>
+      </w:r>
+      <w:r>
+        <w:rPr>
+          <w:i/>
+          <w:color w:val="000000" w:themeColor="text1"/>
+        </w:rPr>
         <w:t xml:space="preserve">does not bounce </w:t>
       </w:r>
       <w:r>
         <w:rPr>
           <w:color w:val="000000" w:themeColor="text1"/>
         </w:rPr>
-        <w:t>off of this label as though it is a brick.  No collisions should occur between the label and the ball.</w:t>
+        <w:t>off of this label as though it is a brick.</w:t>
+      </w:r>
+      <w:r>
+        <w:rPr>
+          <w:color w:val="000000" w:themeColor="text1"/>
+        </w:rPr>
+        <w:t xml:space="preserve"> </w:t>
+      </w:r>
+      <w:r>
+        <w:rPr>
+          <w:color w:val="000000" w:themeColor="text1"/>
+        </w:rPr>
+        <w:t>No collisions should occur between the label and the ball.</w:t>
       </w:r>
     </w:p>
     <w:p>
@@ -4985,20 +4958,56 @@
         <w:rPr>
           <w:color w:val="000000" w:themeColor="text1"/>
         </w:rPr>
-        <w:t xml:space="preserve">.  The label should immediately update to reflect this.  Every time the ball hits the bottom edge of the window, the player loses </w:t>
-      </w:r>
-      <w:r>
-        <w:rPr>
-          <w:b/>
+        <w:t>.</w:t>
+      </w:r>
+      <w:r>
+        <w:rPr>
           <w:color w:val="000000" w:themeColor="text1"/>
         </w:rPr>
+        <w:t xml:space="preserve"> </w:t>
+      </w:r>
+      <w:r>
+        <w:rPr>
+          <w:color w:val="000000" w:themeColor="text1"/>
+        </w:rPr>
+        <w:t>The label should immediately update to reflect this.</w:t>
+      </w:r>
+      <w:r>
+        <w:rPr>
+          <w:color w:val="000000" w:themeColor="text1"/>
+        </w:rPr>
+        <w:t xml:space="preserve"> </w:t>
+      </w:r>
+      <w:r>
+        <w:rPr>
+          <w:color w:val="000000" w:themeColor="text1"/>
+        </w:rPr>
+        <w:t xml:space="preserve">Every time the ball hits the bottom edge of the window, the player loses </w:t>
+      </w:r>
+      <w:r>
+        <w:rPr>
+          <w:b/>
+          <w:color w:val="000000" w:themeColor="text1"/>
+        </w:rPr>
         <w:t>1 turn</w:t>
       </w:r>
       <w:r>
         <w:rPr>
           <w:color w:val="000000" w:themeColor="text1"/>
         </w:rPr>
-        <w:t>.  The label should immediately update to reflect this.</w:t>
+        <w:t>.</w:t>
+      </w:r>
+      <w:r>
+        <w:rPr>
+          <w:color w:val="000000" w:themeColor="text1"/>
+        </w:rPr>
+        <w:t xml:space="preserve"> </w:t>
+      </w:r>
+      <w:r>
+        <w:rPr>
+          <w:color w:val="000000" w:themeColor="text1"/>
+        </w:rPr>
+        <w:t>The label should immediately update to reflect this.</w:t>
       </w:r>
     </w:p>
     <w:p>
@@ -5036,7 +5045,7 @@
                     <pic:cNvPicPr/>
                   </pic:nvPicPr>
                   <pic:blipFill>
-                    <a:blip r:embed="rId18">
+                    <a:blip r:embed="rId16">
                       <a:lum/>
                       <a:alphaModFix/>
                     </a:blip>
@@ -5078,13 +5087,43 @@
         <w:rPr>
           <w:color w:val="000000" w:themeColor="text1"/>
         </w:rPr>
-        <w:t>If the player successfully removes all bricks from the screen (before they run out of turns), they win!  The easiest way to check for this condition is to keep a count of the number of bricks remaining, and decrease it by one every time a brick is removed.  If the count reaches zero, the player has won.</w:t>
+        <w:t>If the player successfully removes all bricks from the screen (before they run out of turns), they win!</w:t>
       </w:r>
       <w:r>
         <w:rPr>
           <w:color w:val="000000" w:themeColor="text1"/>
         </w:rPr>
-        <w:t xml:space="preserve">  There are a f</w:t>
+        <w:t xml:space="preserve"> </w:t>
+      </w:r>
+      <w:r>
+        <w:rPr>
+          <w:color w:val="000000" w:themeColor="text1"/>
+        </w:rPr>
+        <w:t>The easiest way to check for this condition is to keep a count of the number of bricks remaining, and decrease it by one every time a brick is removed.</w:t>
+      </w:r>
+      <w:r>
+        <w:rPr>
+          <w:color w:val="000000" w:themeColor="text1"/>
+        </w:rPr>
+        <w:t xml:space="preserve"> </w:t>
+      </w:r>
+      <w:r>
+        <w:rPr>
+          <w:color w:val="000000" w:themeColor="text1"/>
+        </w:rPr>
+        <w:t>If the count reaches zero, the player has won.</w:t>
+      </w:r>
+      <w:r>
+        <w:rPr>
+          <w:color w:val="000000" w:themeColor="text1"/>
+        </w:rPr>
+        <w:t xml:space="preserve"> </w:t>
+      </w:r>
+      <w:r>
+        <w:rPr>
+          <w:color w:val="000000" w:themeColor="text1"/>
+        </w:rPr>
+        <w:t>There are a f</w:t>
       </w:r>
       <w:r>
         <w:rPr>
@@ -5163,7 +5202,7 @@
         <w:rPr>
           <w:color w:val="000000" w:themeColor="text1"/>
         </w:rPr>
-        <w:t xml:space="preserve">  </w:t>
+        <w:t xml:space="preserve"> </w:t>
       </w:r>
       <w:r>
         <w:rPr>
@@ -5278,7 +5317,7 @@
                     <pic:cNvPicPr/>
                   </pic:nvPicPr>
                   <pic:blipFill>
-                    <a:blip r:embed="rId19">
+                    <a:blip r:embed="rId17">
                       <a:lum/>
                       <a:alphaModFix/>
                     </a:blip>
@@ -5334,7 +5373,19 @@
         <w:rPr>
           <w:color w:val="000000" w:themeColor="text1"/>
         </w:rPr>
-        <w:t xml:space="preserve"> the player loses their last turn, the game ends.  There are a few actions your program should take when this happens (see screenshot at right):</w:t>
+        <w:t xml:space="preserve"> the player loses their last turn, the game ends.</w:t>
+      </w:r>
+      <w:r>
+        <w:rPr>
+          <w:color w:val="000000" w:themeColor="text1"/>
+        </w:rPr>
+        <w:t xml:space="preserve"> </w:t>
+      </w:r>
+      <w:r>
+        <w:rPr>
+          <w:color w:val="000000" w:themeColor="text1"/>
+        </w:rPr>
+        <w:t>There are a few actions your program should take when this happens (see screenshot at right):</w:t>
       </w:r>
     </w:p>
     <w:p>
@@ -5474,7 +5525,13 @@
         <w:pStyle w:val="Text"/>
       </w:pPr>
       <w:r>
-        <w:t xml:space="preserve">There are many possibilities for optional extra features that you can add if you like, potentially for a small amount of extra credit.  If you are going to do this, please </w:t>
+        <w:t>There are many possibilities for optional extra features that you can add if you like, potentially for a small amount of extra credit.</w:t>
+      </w:r>
+      <w:r>
+        <w:t xml:space="preserve"> </w:t>
+      </w:r>
+      <w:r>
+        <w:t xml:space="preserve">If you are going to do this, please </w:t>
       </w:r>
       <w:r>
         <w:rPr>
@@ -5511,7 +5568,25 @@
         <w:t>BreakoutExtra.java</w:t>
       </w:r>
       <w:r>
-        <w:t xml:space="preserve"> containing your extended version (see the FAQ on the Eclipse page for how to create a new file in your project).  At  the top of your extended file, in  your comment header, you must </w:t>
+        <w:t xml:space="preserve"> containing your extended version (see the FAQ on the Eclipse page for how to create a new file in your project).</w:t>
+      </w:r>
+      <w:r>
+        <w:t xml:space="preserve"> </w:t>
+      </w:r>
+      <w:r>
+        <w:t>At</w:t>
+      </w:r>
+      <w:r>
+        <w:t xml:space="preserve"> </w:t>
+      </w:r>
+      <w:r>
+        <w:t>the top of your extended file, in</w:t>
+      </w:r>
+      <w:r>
+        <w:t xml:space="preserve"> </w:t>
+      </w:r>
+      <w:r>
+        <w:t xml:space="preserve">your comment header, you must </w:t>
       </w:r>
       <w:r>
         <w:rPr>
@@ -5520,7 +5595,13 @@
         <w:t>comment</w:t>
       </w:r>
       <w:r>
-        <w:t xml:space="preserve"> what extra features you completed.  Here are a few ideas:</w:t>
+        <w:t xml:space="preserve"> what extra features you completed.</w:t>
+      </w:r>
+      <w:r>
+        <w:t xml:space="preserve"> </w:t>
+      </w:r>
+      <w:r>
+        <w:t>Here are a few ideas:</w:t>
       </w:r>
     </w:p>
     <w:p>
@@ -5561,7 +5642,19 @@
         <w:rPr>
           <w:szCs w:val="24"/>
         </w:rPr>
-        <w:t xml:space="preserve">Add sound effects, such as a sound for the ball bouncing off of something.  The starter project contains an audio file called </w:t>
+        <w:t>Add sound effects, such as a sound for the ball bouncing off of something.</w:t>
+      </w:r>
+      <w:r>
+        <w:rPr>
+          <w:szCs w:val="24"/>
+        </w:rPr>
+        <w:t xml:space="preserve"> </w:t>
+      </w:r>
+      <w:r>
+        <w:rPr>
+          <w:szCs w:val="24"/>
+        </w:rPr>
+        <w:t xml:space="preserve">The starter project contains an audio file called </w:t>
       </w:r>
       <w:r>
         <w:rPr>
@@ -5608,7 +5701,19 @@
         <w:rPr>
           <w:szCs w:val="24"/>
         </w:rPr>
-        <w:t>your own as well.  You can load and play a sound by writing:</w:t>
+        <w:t>your own as well.</w:t>
+      </w:r>
+      <w:r>
+        <w:rPr>
+          <w:szCs w:val="24"/>
+        </w:rPr>
+        <w:t xml:space="preserve"> </w:t>
+      </w:r>
+      <w:r>
+        <w:rPr>
+          <w:szCs w:val="24"/>
+        </w:rPr>
+        <w:t>You can load and play a sound by writing:</w:t>
       </w:r>
     </w:p>
     <w:p>
@@ -5873,7 +5978,25 @@
         <w:rPr>
           <w:noProof/>
         </w:rPr>
-        <w:t xml:space="preserve"> method, which causes your program to pause until the user clicks the mouse once.  Once the user clicks, serve the ball to begin a turn.  </w:t>
+        <w:t xml:space="preserve"> method, which causes your program to pause until the user clicks the mouse once.</w:t>
+      </w:r>
+      <w:r>
+        <w:rPr>
+          <w:noProof/>
+        </w:rPr>
+        <w:t xml:space="preserve"> </w:t>
+      </w:r>
+      <w:r>
+        <w:rPr>
+          <w:noProof/>
+        </w:rPr>
+        <w:t>Once the user clicks, serve the ball to begin a turn.</w:t>
+      </w:r>
+      <w:r>
+        <w:rPr>
+          <w:noProof/>
+        </w:rPr>
+        <w:t xml:space="preserve"> </w:t>
       </w:r>
       <w:r>
         <w:rPr>
@@ -5923,7 +6046,13 @@
         <w:t xml:space="preserve"> </w:t>
       </w:r>
       <w:r>
-        <w:t>Improve the ball control when it hits different parts of the paddle.  Make the ball bounce in both the x and y directions if you hit it on the edge of the paddle from which the ball was coming.</w:t>
+        <w:t>Improve the ball control when it hits different parts of the paddle.</w:t>
+      </w:r>
+      <w:r>
+        <w:t xml:space="preserve"> </w:t>
+      </w:r>
+      <w:r>
+        <w:t>Make the ball bounce in both the x and y directions if you hit it on the edge of the paddle from which the ball was coming.</w:t>
       </w:r>
     </w:p>
     <w:p>
@@ -5950,7 +6079,16 @@
         <w:t xml:space="preserve"> </w:t>
       </w:r>
       <w:r>
-        <w:t xml:space="preserve">The arcade version of Breakout lured you in by starting off slowly.  But, as soon as you thought you were getting the hang of things, the program sped up, making life just a bit more exciting.  </w:t>
+        <w:t>The arcade version of Breakout lured you in by starting off slowly.</w:t>
+      </w:r>
+      <w:r>
+        <w:t xml:space="preserve"> </w:t>
+      </w:r>
+      <w:r>
+        <w:t>But, as soon as you thought you were getting the hang of things, the program sped up, making life just a bit more exciting.</w:t>
+      </w:r>
+      <w:r>
+        <w:t xml:space="preserve"> </w:t>
       </w:r>
       <w:r>
         <w:t>As one example of this, y</w:t>
@@ -6019,7 +6157,13 @@
         <w:t>-</w:t>
       </w:r>
       <w:r>
-        <w:t>ups (or penalties!) that the user gets when hitting certain bricks.  For instance, one brick could contain a “paddle expand” power</w:t>
+        <w:t>ups (or penalties!) that the user gets when hitting certain bricks.</w:t>
+      </w:r>
+      <w:r>
+        <w:t xml:space="preserve"> </w:t>
+      </w:r>
+      <w:r>
+        <w:t>For instance, one brick could contain a “paddle expand” power</w:t>
       </w:r>
       <w:r>
         <w:t>-</w:t>
@@ -6049,7 +6193,13 @@
         <w:t>Other games:</w:t>
       </w:r>
       <w:r>
-        <w:t xml:space="preserve"> There are other games that are very similar to breakout, such as Pong.  Can you write one?</w:t>
+        <w:t xml:space="preserve"> There are other games that are very similar to breakout, such as Pong.</w:t>
+      </w:r>
+      <w:r>
+        <w:t xml:space="preserve"> </w:t>
+      </w:r>
+      <w:r>
+        <w:t>Can you write one?</w:t>
       </w:r>
     </w:p>
     <w:p>
@@ -6073,7 +6223,13 @@
         <w:t>Other:</w:t>
       </w:r>
       <w:r>
-        <w:t xml:space="preserve"> Use your imagination!  What other features </w:t>
+        <w:t xml:space="preserve"> Use your imagination!</w:t>
+      </w:r>
+      <w:r>
+        <w:t xml:space="preserve"> </w:t>
+      </w:r>
+      <w:r>
+        <w:t xml:space="preserve">What other features </w:t>
       </w:r>
       <w:r>
         <w:t>can</w:t>
@@ -6135,7 +6291,19 @@
         <w:rPr>
           <w:szCs w:val="24"/>
         </w:rPr>
-        <w:t xml:space="preserve">  Your code should compile without any errors or warnings.  </w:t>
+        <w:t xml:space="preserve"> </w:t>
+      </w:r>
+      <w:r>
+        <w:rPr>
+          <w:szCs w:val="24"/>
+        </w:rPr>
+        <w:t>Your code should compile without any errors or warnings.</w:t>
+      </w:r>
+      <w:r>
+        <w:rPr>
+          <w:szCs w:val="24"/>
+        </w:rPr>
+        <w:t xml:space="preserve"> </w:t>
       </w:r>
       <w:r>
         <w:rPr>
@@ -6206,7 +6374,7 @@
         <w:rPr>
           <w:szCs w:val="24"/>
         </w:rPr>
-        <w:t>through July 20</w:t>
+        <w:t>through July 19</w:t>
       </w:r>
       <w:r>
         <w:rPr>
@@ -6241,7 +6409,7 @@
         <w:rPr>
           <w:szCs w:val="24"/>
         </w:rPr>
-        <w:t xml:space="preserve">  </w:t>
+        <w:t xml:space="preserve"> </w:t>
       </w:r>
       <w:r>
         <w:rPr>
@@ -6259,7 +6427,19 @@
         <w:rPr>
           <w:szCs w:val="24"/>
         </w:rPr>
-        <w:t xml:space="preserve">.  You should minimize the </w:t>
+        <w:t>.</w:t>
+      </w:r>
+      <w:r>
+        <w:rPr>
+          <w:szCs w:val="24"/>
+        </w:rPr>
+        <w:t xml:space="preserve"> </w:t>
+      </w:r>
+      <w:r>
+        <w:rPr>
+          <w:szCs w:val="24"/>
+        </w:rPr>
+        <w:t xml:space="preserve">You should minimize the </w:t>
       </w:r>
       <w:r>
         <w:rPr>
@@ -6283,7 +6463,19 @@
         <w:rPr>
           <w:szCs w:val="24"/>
         </w:rPr>
-        <w:t xml:space="preserve">unless absolutely necessary.  Write a brief comment on each </w:t>
+        <w:t>unless absolutely necessary.</w:t>
+      </w:r>
+      <w:r>
+        <w:rPr>
+          <w:szCs w:val="24"/>
+        </w:rPr>
+        <w:t xml:space="preserve"> </w:t>
+      </w:r>
+      <w:r>
+        <w:rPr>
+          <w:szCs w:val="24"/>
+        </w:rPr>
+        <w:t xml:space="preserve">Write a brief comment on each </w:t>
       </w:r>
       <w:r>
         <w:rPr>
@@ -6307,7 +6499,19 @@
         <w:rPr>
           <w:szCs w:val="24"/>
         </w:rPr>
-        <w:t xml:space="preserve">.  All </w:t>
+        <w:t>.</w:t>
+      </w:r>
+      <w:r>
+        <w:rPr>
+          <w:szCs w:val="24"/>
+        </w:rPr>
+        <w:t xml:space="preserve"> </w:t>
+      </w:r>
+      <w:r>
+        <w:rPr>
+          <w:szCs w:val="24"/>
+        </w:rPr>
+        <w:t xml:space="preserve">All </w:t>
       </w:r>
       <w:r>
         <w:rPr>
@@ -6354,7 +6558,55 @@
         <w:rPr>
           <w:szCs w:val="24"/>
         </w:rPr>
-        <w:t xml:space="preserve">ollow style guidelines taught in class and listed in the course Style Guide.  For example, use descriptive names for variables and methods.  Format your code using indentation and whitespace.  Avoid redundancy using methods, loops, and factoring.  Use descriptive comments, including </w:t>
+        <w:t>ollow style guidelines taught in class and listed in the course Style Guide.</w:t>
+      </w:r>
+      <w:r>
+        <w:rPr>
+          <w:szCs w:val="24"/>
+        </w:rPr>
+        <w:t xml:space="preserve"> </w:t>
+      </w:r>
+      <w:r>
+        <w:rPr>
+          <w:szCs w:val="24"/>
+        </w:rPr>
+        <w:t>For example, use descriptive names for variables and methods.</w:t>
+      </w:r>
+      <w:r>
+        <w:rPr>
+          <w:szCs w:val="24"/>
+        </w:rPr>
+        <w:t xml:space="preserve"> </w:t>
+      </w:r>
+      <w:r>
+        <w:rPr>
+          <w:szCs w:val="24"/>
+        </w:rPr>
+        <w:t>Format your code using indentation and whitespace.</w:t>
+      </w:r>
+      <w:r>
+        <w:rPr>
+          <w:szCs w:val="24"/>
+        </w:rPr>
+        <w:t xml:space="preserve"> </w:t>
+      </w:r>
+      <w:r>
+        <w:rPr>
+          <w:szCs w:val="24"/>
+        </w:rPr>
+        <w:t>Avoid redundancy using methods, loops, and factoring.</w:t>
+      </w:r>
+      <w:r>
+        <w:rPr>
+          <w:szCs w:val="24"/>
+        </w:rPr>
+        <w:t xml:space="preserve"> </w:t>
+      </w:r>
+      <w:r>
+        <w:rPr>
+          <w:szCs w:val="24"/>
+        </w:rPr>
+        <w:t xml:space="preserve">Use descriptive comments, including </w:t>
       </w:r>
       <w:r>
         <w:rPr>
@@ -6426,7 +6678,19 @@
         <w:rPr>
           <w:szCs w:val="24"/>
         </w:rPr>
-        <w:t xml:space="preserve">Break down the problem into coherent methods, both to capture redundant code and also to organize the code structure.  Each method should perform a single clear, coherent task. No one method should do too large a share of the overall work. </w:t>
+        <w:t>Break down the problem into coherent methods, both to capture redundant code and also to organize the code structure.</w:t>
+      </w:r>
+      <w:r>
+        <w:rPr>
+          <w:szCs w:val="24"/>
+        </w:rPr>
+        <w:t xml:space="preserve"> </w:t>
+      </w:r>
+      <w:r>
+        <w:rPr>
+          <w:szCs w:val="24"/>
+        </w:rPr>
+        <w:t>Each method should perform a single clear, coherent task. No one method should do too large a share of the overall work.</w:t>
       </w:r>
       <w:r>
         <w:rPr>
@@ -6478,7 +6742,19 @@
         <w:rPr>
           <w:szCs w:val="24"/>
         </w:rPr>
-        <w:t xml:space="preserve"> itself should not directly do much of the work.  In particular, </w:t>
+        <w:t xml:space="preserve"> itself should not directly do much of the work.</w:t>
+      </w:r>
+      <w:r>
+        <w:rPr>
+          <w:szCs w:val="24"/>
+        </w:rPr>
+        <w:t xml:space="preserve"> </w:t>
+      </w:r>
+      <w:r>
+        <w:rPr>
+          <w:szCs w:val="24"/>
+        </w:rPr>
+        <w:t xml:space="preserve">In particular, </w:t>
       </w:r>
       <w:r>
         <w:rPr>
@@ -6505,7 +6781,31 @@
         <w:rPr>
           <w:szCs w:val="24"/>
         </w:rPr>
-        <w:t xml:space="preserve">.  Nor should it directly check for collisions or respond to them.  For full credit, delegate these tasks to other methods that are called by </w:t>
+        <w:t>.</w:t>
+      </w:r>
+      <w:r>
+        <w:rPr>
+          <w:szCs w:val="24"/>
+        </w:rPr>
+        <w:t xml:space="preserve"> </w:t>
+      </w:r>
+      <w:r>
+        <w:rPr>
+          <w:szCs w:val="24"/>
+        </w:rPr>
+        <w:t>Nor should it directly check for collisions or respond to them.</w:t>
+      </w:r>
+      <w:r>
+        <w:rPr>
+          <w:szCs w:val="24"/>
+        </w:rPr>
+        <w:t xml:space="preserve"> </w:t>
+      </w:r>
+      <w:r>
+        <w:rPr>
+          <w:szCs w:val="24"/>
+        </w:rPr>
+        <w:t xml:space="preserve">For full credit, delegate these tasks to other methods that are called by </w:t>
       </w:r>
       <w:r>
         <w:rPr>
@@ -6548,19 +6848,93 @@
         <w:rPr>
           <w:szCs w:val="24"/>
         </w:rPr>
-        <w:t xml:space="preserve"> Follow the Honor Code when working on this assignment.  Submit your own work and do not look at others' solutions (outside of your pair, if you are part of a pair).  Do not give out your solution.  </w:t>
-      </w:r>
-      <w:r>
-        <w:rPr>
-          <w:szCs w:val="24"/>
-        </w:rPr>
-        <w:t xml:space="preserve">Do not search online for solutions.  </w:t>
-      </w:r>
-      <w:r>
-        <w:rPr>
-          <w:szCs w:val="24"/>
-        </w:rPr>
-        <w:t>Do not place a solution to this assignment on a public web site or forum.  Solutions from this quarter, past quarters, and any solutions found online, will be electronically compared.  If you need help on the assignment, please feel free to ask.</w:t>
+        <w:t xml:space="preserve"> Follow the Honor Code when working on this assignment.</w:t>
+      </w:r>
+      <w:r>
+        <w:rPr>
+          <w:szCs w:val="24"/>
+        </w:rPr>
+        <w:t xml:space="preserve"> </w:t>
+      </w:r>
+      <w:r>
+        <w:rPr>
+          <w:szCs w:val="24"/>
+        </w:rPr>
+        <w:t xml:space="preserve">Submit your own work and do not look at others' solutions (outside of your </w:t>
+      </w:r>
+      <w:proofErr w:type="gramStart"/>
+      <w:r>
+        <w:rPr>
+          <w:szCs w:val="24"/>
+        </w:rPr>
+        <w:t>pair, if</w:t>
+      </w:r>
+      <w:proofErr w:type="gramEnd"/>
+      <w:r>
+        <w:rPr>
+          <w:szCs w:val="24"/>
+        </w:rPr>
+        <w:t xml:space="preserve"> you are part of a pair).</w:t>
+      </w:r>
+      <w:r>
+        <w:rPr>
+          <w:szCs w:val="24"/>
+        </w:rPr>
+        <w:t xml:space="preserve"> </w:t>
+      </w:r>
+      <w:r>
+        <w:rPr>
+          <w:szCs w:val="24"/>
+        </w:rPr>
+        <w:t>Do not give out your solution.</w:t>
+      </w:r>
+      <w:r>
+        <w:rPr>
+          <w:szCs w:val="24"/>
+        </w:rPr>
+        <w:t xml:space="preserve"> </w:t>
+      </w:r>
+      <w:r>
+        <w:rPr>
+          <w:szCs w:val="24"/>
+        </w:rPr>
+        <w:t>Do not search online for solutions.</w:t>
+      </w:r>
+      <w:r>
+        <w:rPr>
+          <w:szCs w:val="24"/>
+        </w:rPr>
+        <w:t xml:space="preserve"> </w:t>
+      </w:r>
+      <w:r>
+        <w:rPr>
+          <w:szCs w:val="24"/>
+        </w:rPr>
+        <w:t>Do not place a solution to this assignment on a public web site or forum.</w:t>
+      </w:r>
+      <w:r>
+        <w:rPr>
+          <w:szCs w:val="24"/>
+        </w:rPr>
+        <w:t xml:space="preserve"> </w:t>
+      </w:r>
+      <w:r>
+        <w:rPr>
+          <w:szCs w:val="24"/>
+        </w:rPr>
+        <w:t>Solutions from this quarter, past quarters, and any solutions found online, will be electronically compared.</w:t>
+      </w:r>
+      <w:r>
+        <w:rPr>
+          <w:szCs w:val="24"/>
+        </w:rPr>
+        <w:t xml:space="preserve"> </w:t>
+      </w:r>
+      <w:r>
+        <w:rPr>
+          <w:szCs w:val="24"/>
+        </w:rPr>
+        <w:t>If you need help on the assignment, please feel free to ask.</w:t>
       </w:r>
     </w:p>
     <w:p>
@@ -6681,11 +7055,39 @@
           <w:sz w:val="20"/>
           <w:szCs w:val="20"/>
         </w:rPr>
-        <w:t>Copyright © Stanford University and Nick Troccoli, licensed under Creative Commons Attribution 2.5 License.  All rights reserved.</w:t>
+        <w:t xml:space="preserve">Copyright © Stanford University and </w:t>
+      </w:r>
+      <w:r>
+        <w:rPr>
+          <w:sz w:val="20"/>
+          <w:szCs w:val="20"/>
+        </w:rPr>
+        <w:t>Colin Kincaid</w:t>
+      </w:r>
+      <w:r>
+        <w:rPr>
+          <w:sz w:val="20"/>
+          <w:szCs w:val="20"/>
+        </w:rPr>
+        <w:t>, licensed under Creative Commons Attribution 2.5 License.</w:t>
+      </w:r>
+      <w:r>
+        <w:rPr>
+          <w:sz w:val="20"/>
+          <w:szCs w:val="20"/>
+        </w:rPr>
+        <w:t xml:space="preserve"> </w:t>
+      </w:r>
+      <w:r>
+        <w:rPr>
+          <w:sz w:val="20"/>
+          <w:szCs w:val="20"/>
+        </w:rPr>
+        <w:t>All rights reserved.</w:t>
       </w:r>
     </w:p>
     <w:sectPr>
-      <w:headerReference w:type="default" r:id="rId20"/>
+      <w:headerReference w:type="default" r:id="rId18"/>
       <w:pgSz w:w="12240" w:h="15840"/>
       <w:pgMar w:top="1080" w:right="1350" w:bottom="1170" w:left="1530" w:header="720" w:footer="720" w:gutter="0"/>
       <w:pgNumType w:start="1"/>
@@ -6697,7 +7099,7 @@
 </file>
 
 <file path=word/endnotes.xml><?xml version="1.0" encoding="utf-8"?>
-<w:endnotes xmlns:wpc="http://schemas.microsoft.com/office/word/2010/wordprocessingCanvas" xmlns:mo="http://schemas.microsoft.com/office/mac/office/2008/main" xmlns:mc="http://schemas.openxmlformats.org/markup-compatibility/2006" xmlns:mv="urn:schemas-microsoft-com:mac:vml" xmlns:o="urn:schemas-microsoft-com:office:office" xmlns:r="http://schemas.openxmlformats.org/officeDocument/2006/relationships" xmlns:m="http://schemas.openxmlformats.org/officeDocument/2006/math" xmlns:v="urn:schemas-microsoft-com:vml" xmlns:wp14="http://schemas.microsoft.com/office/word/2010/wordprocessingDrawing" xmlns:wp="http://schemas.openxmlformats.org/drawingml/2006/wordprocessingDrawing" xmlns:w10="urn:schemas-microsoft-com:office:word" xmlns:w="http://schemas.openxmlformats.org/wordprocessingml/2006/main" xmlns:w14="http://schemas.microsoft.com/office/word/2010/wordml" xmlns:w15="http://schemas.microsoft.com/office/word/2012/wordml" xmlns:wpg="http://schemas.microsoft.com/office/word/2010/wordprocessingGroup" xmlns:wpi="http://schemas.microsoft.com/office/word/2010/wordprocessingInk" xmlns:wne="http://schemas.microsoft.com/office/word/2006/wordml" xmlns:wps="http://schemas.microsoft.com/office/word/2010/wordprocessingShape" mc:Ignorable="w14 w15 wp14">
+<w:endnotes xmlns:wpc="http://schemas.microsoft.com/office/word/2010/wordprocessingCanvas" xmlns:cx="http://schemas.microsoft.com/office/drawing/2014/chartex" xmlns:cx1="http://schemas.microsoft.com/office/drawing/2015/9/8/chartex" xmlns:cx2="http://schemas.microsoft.com/office/drawing/2015/10/21/chartex" xmlns:cx3="http://schemas.microsoft.com/office/drawing/2016/5/9/chartex" xmlns:cx4="http://schemas.microsoft.com/office/drawing/2016/5/10/chartex" xmlns:cx5="http://schemas.microsoft.com/office/drawing/2016/5/11/chartex" xmlns:cx6="http://schemas.microsoft.com/office/drawing/2016/5/12/chartex" xmlns:cx7="http://schemas.microsoft.com/office/drawing/2016/5/13/chartex" xmlns:cx8="http://schemas.microsoft.com/office/drawing/2016/5/14/chartex" xmlns:mc="http://schemas.openxmlformats.org/markup-compatibility/2006" xmlns:aink="http://schemas.microsoft.com/office/drawing/2016/ink" xmlns:am3d="http://schemas.microsoft.com/office/drawing/2017/model3d" xmlns:o="urn:schemas-microsoft-com:office:office" xmlns:r="http://schemas.openxmlformats.org/officeDocument/2006/relationships" xmlns:m="http://schemas.openxmlformats.org/officeDocument/2006/math" xmlns:v="urn:schemas-microsoft-com:vml" xmlns:wp14="http://schemas.microsoft.com/office/word/2010/wordprocessingDrawing" xmlns:wp="http://schemas.openxmlformats.org/drawingml/2006/wordprocessingDrawing" xmlns:w10="urn:schemas-microsoft-com:office:word" xmlns:w="http://schemas.openxmlformats.org/wordprocessingml/2006/main" xmlns:w14="http://schemas.microsoft.com/office/word/2010/wordml" xmlns:w15="http://schemas.microsoft.com/office/word/2012/wordml" xmlns:w16cid="http://schemas.microsoft.com/office/word/2016/wordml/cid" xmlns:w16se="http://schemas.microsoft.com/office/word/2015/wordml/symex" xmlns:wpg="http://schemas.microsoft.com/office/word/2010/wordprocessingGroup" xmlns:wpi="http://schemas.microsoft.com/office/word/2010/wordprocessingInk" xmlns:wne="http://schemas.microsoft.com/office/word/2006/wordml" xmlns:wps="http://schemas.microsoft.com/office/word/2010/wordprocessingShape" mc:Ignorable="w14 w15 w16se w16cid wp14">
   <w:endnote w:type="separator" w:id="-1">
     <w:p>
       <w:r>
@@ -6716,7 +7118,7 @@
 </file>
 
 <file path=word/footnotes.xml><?xml version="1.0" encoding="utf-8"?>
-<w:footnotes xmlns:wpc="http://schemas.microsoft.com/office/word/2010/wordprocessingCanvas" xmlns:mo="http://schemas.microsoft.com/office/mac/office/2008/main" xmlns:mc="http://schemas.openxmlformats.org/markup-compatibility/2006" xmlns:mv="urn:schemas-microsoft-com:mac:vml" xmlns:o="urn:schemas-microsoft-com:office:office" xmlns:r="http://schemas.openxmlformats.org/officeDocument/2006/relationships" xmlns:m="http://schemas.openxmlformats.org/officeDocument/2006/math" xmlns:v="urn:schemas-microsoft-com:vml" xmlns:wp14="http://schemas.microsoft.com/office/word/2010/wordprocessingDrawing" xmlns:wp="http://schemas.openxmlformats.org/drawingml/2006/wordprocessingDrawing" xmlns:w10="urn:schemas-microsoft-com:office:word" xmlns:w="http://schemas.openxmlformats.org/wordprocessingml/2006/main" xmlns:w14="http://schemas.microsoft.com/office/word/2010/wordml" xmlns:w15="http://schemas.microsoft.com/office/word/2012/wordml" xmlns:wpg="http://schemas.microsoft.com/office/word/2010/wordprocessingGroup" xmlns:wpi="http://schemas.microsoft.com/office/word/2010/wordprocessingInk" xmlns:wne="http://schemas.microsoft.com/office/word/2006/wordml" xmlns:wps="http://schemas.microsoft.com/office/word/2010/wordprocessingShape" mc:Ignorable="w14 w15 wp14">
+<w:footnotes xmlns:wpc="http://schemas.microsoft.com/office/word/2010/wordprocessingCanvas" xmlns:cx="http://schemas.microsoft.com/office/drawing/2014/chartex" xmlns:cx1="http://schemas.microsoft.com/office/drawing/2015/9/8/chartex" xmlns:cx2="http://schemas.microsoft.com/office/drawing/2015/10/21/chartex" xmlns:cx3="http://schemas.microsoft.com/office/drawing/2016/5/9/chartex" xmlns:cx4="http://schemas.microsoft.com/office/drawing/2016/5/10/chartex" xmlns:cx5="http://schemas.microsoft.com/office/drawing/2016/5/11/chartex" xmlns:cx6="http://schemas.microsoft.com/office/drawing/2016/5/12/chartex" xmlns:cx7="http://schemas.microsoft.com/office/drawing/2016/5/13/chartex" xmlns:cx8="http://schemas.microsoft.com/office/drawing/2016/5/14/chartex" xmlns:mc="http://schemas.openxmlformats.org/markup-compatibility/2006" xmlns:aink="http://schemas.microsoft.com/office/drawing/2016/ink" xmlns:am3d="http://schemas.microsoft.com/office/drawing/2017/model3d" xmlns:o="urn:schemas-microsoft-com:office:office" xmlns:r="http://schemas.openxmlformats.org/officeDocument/2006/relationships" xmlns:m="http://schemas.openxmlformats.org/officeDocument/2006/math" xmlns:v="urn:schemas-microsoft-com:vml" xmlns:wp14="http://schemas.microsoft.com/office/word/2010/wordprocessingDrawing" xmlns:wp="http://schemas.openxmlformats.org/drawingml/2006/wordprocessingDrawing" xmlns:w10="urn:schemas-microsoft-com:office:word" xmlns:w="http://schemas.openxmlformats.org/wordprocessingml/2006/main" xmlns:w14="http://schemas.microsoft.com/office/word/2010/wordml" xmlns:w15="http://schemas.microsoft.com/office/word/2012/wordml" xmlns:w16cid="http://schemas.microsoft.com/office/word/2016/wordml/cid" xmlns:w16se="http://schemas.microsoft.com/office/word/2015/wordml/symex" xmlns:wpg="http://schemas.microsoft.com/office/word/2010/wordprocessingGroup" xmlns:wpi="http://schemas.microsoft.com/office/word/2010/wordprocessingInk" xmlns:wne="http://schemas.microsoft.com/office/word/2006/wordml" xmlns:wps="http://schemas.microsoft.com/office/word/2010/wordprocessingShape" mc:Ignorable="w14 w15 w16se w16cid wp14">
   <w:footnote w:type="separator" w:id="-1">
     <w:p>
       <w:r>
@@ -6735,7 +7137,7 @@
 </file>
 
 <file path=word/header1.xml><?xml version="1.0" encoding="utf-8"?>
-<w:hdr xmlns:wpc="http://schemas.microsoft.com/office/word/2010/wordprocessingCanvas" xmlns:mo="http://schemas.microsoft.com/office/mac/office/2008/main" xmlns:mc="http://schemas.openxmlformats.org/markup-compatibility/2006" xmlns:mv="urn:schemas-microsoft-com:mac:vml" xmlns:o="urn:schemas-microsoft-com:office:office" xmlns:r="http://schemas.openxmlformats.org/officeDocument/2006/relationships" xmlns:m="http://schemas.openxmlformats.org/officeDocument/2006/math" xmlns:v="urn:schemas-microsoft-com:vml" xmlns:wp14="http://schemas.microsoft.com/office/word/2010/wordprocessingDrawing" xmlns:wp="http://schemas.openxmlformats.org/drawingml/2006/wordprocessingDrawing" xmlns:w10="urn:schemas-microsoft-com:office:word" xmlns:w="http://schemas.openxmlformats.org/wordprocessingml/2006/main" xmlns:w14="http://schemas.microsoft.com/office/word/2010/wordml" xmlns:w15="http://schemas.microsoft.com/office/word/2012/wordml" xmlns:wpg="http://schemas.microsoft.com/office/word/2010/wordprocessingGroup" xmlns:wpi="http://schemas.microsoft.com/office/word/2010/wordprocessingInk" xmlns:wne="http://schemas.microsoft.com/office/word/2006/wordml" xmlns:wps="http://schemas.microsoft.com/office/word/2010/wordprocessingShape" mc:Ignorable="w14 w15 wp14">
+<w:hdr xmlns:wpc="http://schemas.microsoft.com/office/word/2010/wordprocessingCanvas" xmlns:cx="http://schemas.microsoft.com/office/drawing/2014/chartex" xmlns:cx1="http://schemas.microsoft.com/office/drawing/2015/9/8/chartex" xmlns:cx2="http://schemas.microsoft.com/office/drawing/2015/10/21/chartex" xmlns:cx3="http://schemas.microsoft.com/office/drawing/2016/5/9/chartex" xmlns:cx4="http://schemas.microsoft.com/office/drawing/2016/5/10/chartex" xmlns:cx5="http://schemas.microsoft.com/office/drawing/2016/5/11/chartex" xmlns:cx6="http://schemas.microsoft.com/office/drawing/2016/5/12/chartex" xmlns:cx7="http://schemas.microsoft.com/office/drawing/2016/5/13/chartex" xmlns:cx8="http://schemas.microsoft.com/office/drawing/2016/5/14/chartex" xmlns:mc="http://schemas.openxmlformats.org/markup-compatibility/2006" xmlns:aink="http://schemas.microsoft.com/office/drawing/2016/ink" xmlns:am3d="http://schemas.microsoft.com/office/drawing/2017/model3d" xmlns:o="urn:schemas-microsoft-com:office:office" xmlns:r="http://schemas.openxmlformats.org/officeDocument/2006/relationships" xmlns:m="http://schemas.openxmlformats.org/officeDocument/2006/math" xmlns:v="urn:schemas-microsoft-com:vml" xmlns:wp14="http://schemas.microsoft.com/office/word/2010/wordprocessingDrawing" xmlns:wp="http://schemas.openxmlformats.org/drawingml/2006/wordprocessingDrawing" xmlns:w10="urn:schemas-microsoft-com:office:word" xmlns:w="http://schemas.openxmlformats.org/wordprocessingml/2006/main" xmlns:w14="http://schemas.microsoft.com/office/word/2010/wordml" xmlns:w15="http://schemas.microsoft.com/office/word/2012/wordml" xmlns:w16cid="http://schemas.microsoft.com/office/word/2016/wordml/cid" xmlns:w16se="http://schemas.microsoft.com/office/word/2015/wordml/symex" xmlns:wpg="http://schemas.microsoft.com/office/word/2010/wordprocessingGroup" xmlns:wpi="http://schemas.microsoft.com/office/word/2010/wordprocessingInk" xmlns:wne="http://schemas.microsoft.com/office/word/2006/wordml" xmlns:wps="http://schemas.microsoft.com/office/word/2010/wordprocessingShape" mc:Ignorable="w14 w15 w16se w16cid wp14">
   <w:p>
     <w:pPr>
       <w:pStyle w:val="Header"/>
@@ -6770,8 +7172,8 @@
 </file>
 
 <file path=word/numbering.xml><?xml version="1.0" encoding="utf-8"?>
-<w:numbering xmlns:wpc="http://schemas.microsoft.com/office/word/2010/wordprocessingCanvas" xmlns:mo="http://schemas.microsoft.com/office/mac/office/2008/main" xmlns:mc="http://schemas.openxmlformats.org/markup-compatibility/2006" xmlns:mv="urn:schemas-microsoft-com:mac:vml" xmlns:o="urn:schemas-microsoft-com:office:office" xmlns:r="http://schemas.openxmlformats.org/officeDocument/2006/relationships" xmlns:m="http://schemas.openxmlformats.org/officeDocument/2006/math" xmlns:v="urn:schemas-microsoft-com:vml" xmlns:wp14="http://schemas.microsoft.com/office/word/2010/wordprocessingDrawing" xmlns:wp="http://schemas.openxmlformats.org/drawingml/2006/wordprocessingDrawing" xmlns:w10="urn:schemas-microsoft-com:office:word" xmlns:w="http://schemas.openxmlformats.org/wordprocessingml/2006/main" xmlns:w14="http://schemas.microsoft.com/office/word/2010/wordml" xmlns:w15="http://schemas.microsoft.com/office/word/2012/wordml" xmlns:wpg="http://schemas.microsoft.com/office/word/2010/wordprocessingGroup" xmlns:wpi="http://schemas.microsoft.com/office/word/2010/wordprocessingInk" xmlns:wne="http://schemas.microsoft.com/office/word/2006/wordml" xmlns:wps="http://schemas.microsoft.com/office/word/2010/wordprocessingShape" mc:Ignorable="w14 w15 wp14">
-  <w:abstractNum w:abstractNumId="0">
+<w:numbering xmlns:wpc="http://schemas.microsoft.com/office/word/2010/wordprocessingCanvas" xmlns:cx="http://schemas.microsoft.com/office/drawing/2014/chartex" xmlns:cx1="http://schemas.microsoft.com/office/drawing/2015/9/8/chartex" xmlns:cx2="http://schemas.microsoft.com/office/drawing/2015/10/21/chartex" xmlns:cx3="http://schemas.microsoft.com/office/drawing/2016/5/9/chartex" xmlns:cx4="http://schemas.microsoft.com/office/drawing/2016/5/10/chartex" xmlns:cx5="http://schemas.microsoft.com/office/drawing/2016/5/11/chartex" xmlns:cx6="http://schemas.microsoft.com/office/drawing/2016/5/12/chartex" xmlns:cx7="http://schemas.microsoft.com/office/drawing/2016/5/13/chartex" xmlns:cx8="http://schemas.microsoft.com/office/drawing/2016/5/14/chartex" xmlns:mc="http://schemas.openxmlformats.org/markup-compatibility/2006" xmlns:aink="http://schemas.microsoft.com/office/drawing/2016/ink" xmlns:am3d="http://schemas.microsoft.com/office/drawing/2017/model3d" xmlns:o="urn:schemas-microsoft-com:office:office" xmlns:r="http://schemas.openxmlformats.org/officeDocument/2006/relationships" xmlns:m="http://schemas.openxmlformats.org/officeDocument/2006/math" xmlns:v="urn:schemas-microsoft-com:vml" xmlns:wp14="http://schemas.microsoft.com/office/word/2010/wordprocessingDrawing" xmlns:wp="http://schemas.openxmlformats.org/drawingml/2006/wordprocessingDrawing" xmlns:w10="urn:schemas-microsoft-com:office:word" xmlns:w="http://schemas.openxmlformats.org/wordprocessingml/2006/main" xmlns:w14="http://schemas.microsoft.com/office/word/2010/wordml" xmlns:w15="http://schemas.microsoft.com/office/word/2012/wordml" xmlns:w16cid="http://schemas.microsoft.com/office/word/2016/wordml/cid" xmlns:w16se="http://schemas.microsoft.com/office/word/2015/wordml/symex" xmlns:wpg="http://schemas.microsoft.com/office/word/2010/wordprocessingGroup" xmlns:wpi="http://schemas.microsoft.com/office/word/2010/wordprocessingInk" xmlns:wne="http://schemas.microsoft.com/office/word/2006/wordml" xmlns:wps="http://schemas.microsoft.com/office/word/2010/wordprocessingShape" mc:Ignorable="w14 w15 w16se w16cid wp14">
+  <w:abstractNum w:abstractNumId="0" w15:restartNumberingAfterBreak="0">
     <w:nsid w:val="2935072B"/>
     <w:multiLevelType w:val="hybridMultilevel"/>
     <w:tmpl w:val="8C4CC944"/>
@@ -6860,7 +7262,7 @@
       </w:pPr>
     </w:lvl>
   </w:abstractNum>
-  <w:abstractNum w:abstractNumId="1">
+  <w:abstractNum w:abstractNumId="1" w15:restartNumberingAfterBreak="0">
     <w:nsid w:val="32D13641"/>
     <w:multiLevelType w:val="hybridMultilevel"/>
     <w:tmpl w:val="365E27A4"/>
@@ -6973,7 +7375,7 @@
       </w:rPr>
     </w:lvl>
   </w:abstractNum>
-  <w:abstractNum w:abstractNumId="2">
+  <w:abstractNum w:abstractNumId="2" w15:restartNumberingAfterBreak="0">
     <w:nsid w:val="40E96DB2"/>
     <w:multiLevelType w:val="hybridMultilevel"/>
     <w:tmpl w:val="355687A6"/>
@@ -7086,7 +7488,7 @@
       </w:rPr>
     </w:lvl>
   </w:abstractNum>
-  <w:abstractNum w:abstractNumId="3">
+  <w:abstractNum w:abstractNumId="3" w15:restartNumberingAfterBreak="0">
     <w:nsid w:val="42491D74"/>
     <w:multiLevelType w:val="hybridMultilevel"/>
     <w:tmpl w:val="79567AF8"/>
@@ -7175,7 +7577,7 @@
       </w:pPr>
     </w:lvl>
   </w:abstractNum>
-  <w:abstractNum w:abstractNumId="4">
+  <w:abstractNum w:abstractNumId="4" w15:restartNumberingAfterBreak="0">
     <w:nsid w:val="5F9639F3"/>
     <w:multiLevelType w:val="hybridMultilevel"/>
     <w:tmpl w:val="977E2BD0"/>
@@ -7288,7 +7690,7 @@
       </w:rPr>
     </w:lvl>
   </w:abstractNum>
-  <w:abstractNum w:abstractNumId="5">
+  <w:abstractNum w:abstractNumId="5" w15:restartNumberingAfterBreak="0">
     <w:nsid w:val="612465D9"/>
     <w:multiLevelType w:val="hybridMultilevel"/>
     <w:tmpl w:val="F1BEA0A6"/>
@@ -7377,7 +7779,7 @@
       </w:pPr>
     </w:lvl>
   </w:abstractNum>
-  <w:abstractNum w:abstractNumId="6">
+  <w:abstractNum w:abstractNumId="6" w15:restartNumberingAfterBreak="0">
     <w:nsid w:val="78B57D0A"/>
     <w:multiLevelType w:val="hybridMultilevel"/>
     <w:tmpl w:val="79820380"/>
@@ -7491,7 +7893,7 @@
 </file>
 
 <file path=word/styles.xml><?xml version="1.0" encoding="utf-8"?>
-<w:styles xmlns:mc="http://schemas.openxmlformats.org/markup-compatibility/2006" xmlns:r="http://schemas.openxmlformats.org/officeDocument/2006/relationships" xmlns:w="http://schemas.openxmlformats.org/wordprocessingml/2006/main" xmlns:w14="http://schemas.microsoft.com/office/word/2010/wordml" xmlns:w15="http://schemas.microsoft.com/office/word/2012/wordml" mc:Ignorable="w14 w15">
+<w:styles xmlns:mc="http://schemas.openxmlformats.org/markup-compatibility/2006" xmlns:r="http://schemas.openxmlformats.org/officeDocument/2006/relationships" xmlns:w="http://schemas.openxmlformats.org/wordprocessingml/2006/main" xmlns:w14="http://schemas.microsoft.com/office/word/2010/wordml" xmlns:w15="http://schemas.microsoft.com/office/word/2012/wordml" xmlns:w16cid="http://schemas.microsoft.com/office/word/2016/wordml/cid" xmlns:w16se="http://schemas.microsoft.com/office/word/2015/wordml/symex" mc:Ignorable="w14 w15 w16se w16cid">
   <w:docDefaults>
     <w:rPrDefault>
       <w:rPr>
@@ -7501,7 +7903,7 @@
     </w:rPrDefault>
     <w:pPrDefault/>
   </w:docDefaults>
-  <w:latentStyles w:defLockedState="0" w:defUIPriority="0" w:defSemiHidden="0" w:defUnhideWhenUsed="0" w:defQFormat="0" w:count="382">
+  <w:latentStyles w:defLockedState="0" w:defUIPriority="0" w:defSemiHidden="0" w:defUnhideWhenUsed="0" w:defQFormat="0" w:count="375">
     <w:lsdException w:name="Normal" w:qFormat="1"/>
     <w:lsdException w:name="heading 1" w:qFormat="1"/>
     <w:lsdException w:name="heading 2" w:semiHidden="1" w:unhideWhenUsed="1" w:qFormat="1"/>
@@ -7561,15 +7963,6 @@
     <w:lsdException w:name="Table Web 2" w:semiHidden="1" w:unhideWhenUsed="1"/>
     <w:lsdException w:name="Table Web 3" w:semiHidden="1" w:unhideWhenUsed="1"/>
     <w:lsdException w:name="Table Theme" w:semiHidden="1" w:unhideWhenUsed="1"/>
-    <w:lsdException w:name="Note Level 1" w:semiHidden="1" w:uiPriority="99" w:unhideWhenUsed="1"/>
-    <w:lsdException w:name="Note Level 2" w:semiHidden="1" w:uiPriority="99" w:unhideWhenUsed="1"/>
-    <w:lsdException w:name="Note Level 3" w:semiHidden="1" w:uiPriority="99" w:unhideWhenUsed="1"/>
-    <w:lsdException w:name="Note Level 4" w:semiHidden="1" w:uiPriority="99" w:unhideWhenUsed="1"/>
-    <w:lsdException w:name="Note Level 5" w:semiHidden="1" w:uiPriority="99" w:unhideWhenUsed="1"/>
-    <w:lsdException w:name="Note Level 6" w:semiHidden="1" w:uiPriority="99" w:unhideWhenUsed="1"/>
-    <w:lsdException w:name="Note Level 7" w:semiHidden="1" w:uiPriority="99" w:unhideWhenUsed="1"/>
-    <w:lsdException w:name="Note Level 8" w:semiHidden="1" w:uiPriority="99" w:unhideWhenUsed="1"/>
-    <w:lsdException w:name="Note Level 9" w:semiHidden="1" w:uiPriority="99" w:unhideWhenUsed="1"/>
     <w:lsdException w:name="Placeholder Text" w:semiHidden="1" w:uiPriority="99"/>
     <w:lsdException w:name="No Spacing" w:uiPriority="1" w:qFormat="1"/>
     <w:lsdException w:name="Light Shading" w:uiPriority="60"/>

</xml_diff>